<commit_message>
more images, demo and design doc
</commit_message>
<xml_diff>
--- a/Hide and Seek Design document.docx
+++ b/Hide and Seek Design document.docx
@@ -371,7 +371,7 @@
           </mc:Choice>
           <mc:Fallback>
             <w:pict>
-              <v:shapetype w14:anchorId="0E470D07" id="_x0000_t32" coordsize="21600,21600" o:spt="32" o:oned="t" path="m,l21600,21600e" filled="f">
+              <v:shapetype w14:anchorId="65228E4B" id="_x0000_t32" coordsize="21600,21600" o:spt="32" o:oned="t" path="m,l21600,21600e" filled="f">
                 <v:path arrowok="t" fillok="f" o:connecttype="none"/>
                 <o:lock v:ext="edit" shapetype="t"/>
               </v:shapetype>
@@ -447,7 +447,7 @@
           </mc:Choice>
           <mc:Fallback>
             <w:pict>
-              <v:shape w14:anchorId="11AB3FBA" id="Straight Arrow Connector 18" o:spid="_x0000_s1026" type="#_x0000_t32" style="position:absolute;margin-left:84.2pt;margin-top:82.35pt;width:22.4pt;height:89.15pt;flip:x y;z-index:251687936;visibility:visible;mso-wrap-style:square;mso-width-percent:0;mso-height-percent:0;mso-wrap-distance-left:9pt;mso-wrap-distance-top:0;mso-wrap-distance-right:9pt;mso-wrap-distance-bottom:0;mso-position-horizontal:absolute;mso-position-horizontal-relative:text;mso-position-vertical:absolute;mso-position-vertical-relative:text;mso-width-percent:0;mso-height-percent:0;mso-width-relative:margin;mso-height-relative:margin" o:gfxdata="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" strokecolor="#4472c4 [3204]" strokeweight=".5pt">
+              <v:shape w14:anchorId="0A6829DE" id="Straight Arrow Connector 18" o:spid="_x0000_s1026" type="#_x0000_t32" style="position:absolute;margin-left:84.2pt;margin-top:82.35pt;width:22.4pt;height:89.15pt;flip:x y;z-index:251687936;visibility:visible;mso-wrap-style:square;mso-width-percent:0;mso-height-percent:0;mso-wrap-distance-left:9pt;mso-wrap-distance-top:0;mso-wrap-distance-right:9pt;mso-wrap-distance-bottom:0;mso-position-horizontal:absolute;mso-position-horizontal-relative:text;mso-position-vertical:absolute;mso-position-vertical-relative:text;mso-width-percent:0;mso-height-percent:0;mso-width-relative:margin;mso-height-relative:margin" o:gfxdata="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" strokecolor="#4472c4 [3204]" strokeweight=".5pt">
                 <v:stroke endarrow="block" joinstyle="miter"/>
               </v:shape>
             </w:pict>
@@ -519,7 +519,7 @@
           </mc:Choice>
           <mc:Fallback>
             <w:pict>
-              <v:shape w14:anchorId="420FCDDA" id="Straight Arrow Connector 19" o:spid="_x0000_s1026" type="#_x0000_t32" style="position:absolute;margin-left:12.85pt;margin-top:82.35pt;width:44pt;height:83pt;flip:y;z-index:251686912;visibility:visible;mso-wrap-style:square;mso-width-percent:0;mso-height-percent:0;mso-wrap-distance-left:9pt;mso-wrap-distance-top:0;mso-wrap-distance-right:9pt;mso-wrap-distance-bottom:0;mso-position-horizontal:absolute;mso-position-horizontal-relative:text;mso-position-vertical:absolute;mso-position-vertical-relative:text;mso-width-percent:0;mso-height-percent:0;mso-width-relative:margin;mso-height-relative:margin" o:gfxdata="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" strokecolor="#4472c4 [3204]" strokeweight=".5pt">
+              <v:shape w14:anchorId="30E250C7" id="Straight Arrow Connector 19" o:spid="_x0000_s1026" type="#_x0000_t32" style="position:absolute;margin-left:12.85pt;margin-top:82.35pt;width:44pt;height:83pt;flip:y;z-index:251686912;visibility:visible;mso-wrap-style:square;mso-width-percent:0;mso-height-percent:0;mso-wrap-distance-left:9pt;mso-wrap-distance-top:0;mso-wrap-distance-right:9pt;mso-wrap-distance-bottom:0;mso-position-horizontal:absolute;mso-position-horizontal-relative:text;mso-position-vertical:absolute;mso-position-vertical-relative:text;mso-width-percent:0;mso-height-percent:0;mso-width-relative:margin;mso-height-relative:margin" o:gfxdata="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" strokecolor="#4472c4 [3204]" strokeweight=".5pt">
                 <v:stroke endarrow="block" joinstyle="miter"/>
               </v:shape>
             </w:pict>
@@ -1085,7 +1085,7 @@
           </mc:Choice>
           <mc:Fallback>
             <w:pict>
-              <v:shape w14:anchorId="3D14EEF6" id="Straight Arrow Connector 12" o:spid="_x0000_s1026" type="#_x0000_t32" style="position:absolute;margin-left:122.55pt;margin-top:31.65pt;width:111.05pt;height:3.6pt;flip:y;z-index:251679744;visibility:visible;mso-wrap-style:square;mso-width-percent:0;mso-height-percent:0;mso-wrap-distance-left:9pt;mso-wrap-distance-top:0;mso-wrap-distance-right:9pt;mso-wrap-distance-bottom:0;mso-position-horizontal:absolute;mso-position-horizontal-relative:text;mso-position-vertical:absolute;mso-position-vertical-relative:text;mso-width-percent:0;mso-height-percent:0;mso-width-relative:margin;mso-height-relative:margin" o:gfxdata="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" strokecolor="#4472c4 [3204]" strokeweight="2.25pt">
+              <v:shape w14:anchorId="6FEDE4EC" id="Straight Arrow Connector 12" o:spid="_x0000_s1026" type="#_x0000_t32" style="position:absolute;margin-left:122.55pt;margin-top:31.65pt;width:111.05pt;height:3.6pt;flip:y;z-index:251679744;visibility:visible;mso-wrap-style:square;mso-width-percent:0;mso-height-percent:0;mso-wrap-distance-left:9pt;mso-wrap-distance-top:0;mso-wrap-distance-right:9pt;mso-wrap-distance-bottom:0;mso-position-horizontal:absolute;mso-position-horizontal-relative:text;mso-position-vertical:absolute;mso-position-vertical-relative:text;mso-width-percent:0;mso-height-percent:0;mso-width-relative:margin;mso-height-relative:margin" o:gfxdata="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" strokecolor="#4472c4 [3204]" strokeweight="2.25pt">
                 <v:stroke endarrow="block" joinstyle="miter"/>
               </v:shape>
             </w:pict>
@@ -1157,7 +1157,7 @@
           </mc:Choice>
           <mc:Fallback>
             <w:pict>
-              <v:shape w14:anchorId="58027D1D" id="Straight Arrow Connector 11" o:spid="_x0000_s1026" type="#_x0000_t32" style="position:absolute;margin-left:84.2pt;margin-top:82.35pt;width:22.4pt;height:89.15pt;flip:x y;z-index:251678720;visibility:visible;mso-wrap-style:square;mso-width-percent:0;mso-height-percent:0;mso-wrap-distance-left:9pt;mso-wrap-distance-top:0;mso-wrap-distance-right:9pt;mso-wrap-distance-bottom:0;mso-position-horizontal:absolute;mso-position-horizontal-relative:text;mso-position-vertical:absolute;mso-position-vertical-relative:text;mso-width-percent:0;mso-height-percent:0;mso-width-relative:margin;mso-height-relative:margin" o:gfxdata="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" strokecolor="#4472c4 [3204]" strokeweight=".5pt">
+              <v:shape w14:anchorId="04232B22" id="Straight Arrow Connector 11" o:spid="_x0000_s1026" type="#_x0000_t32" style="position:absolute;margin-left:84.2pt;margin-top:82.35pt;width:22.4pt;height:89.15pt;flip:x y;z-index:251678720;visibility:visible;mso-wrap-style:square;mso-width-percent:0;mso-height-percent:0;mso-wrap-distance-left:9pt;mso-wrap-distance-top:0;mso-wrap-distance-right:9pt;mso-wrap-distance-bottom:0;mso-position-horizontal:absolute;mso-position-horizontal-relative:text;mso-position-vertical:absolute;mso-position-vertical-relative:text;mso-width-percent:0;mso-height-percent:0;mso-width-relative:margin;mso-height-relative:margin" o:gfxdata="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" strokecolor="#4472c4 [3204]" strokeweight=".5pt">
                 <v:stroke endarrow="block" joinstyle="miter"/>
               </v:shape>
             </w:pict>
@@ -1229,7 +1229,7 @@
           </mc:Choice>
           <mc:Fallback>
             <w:pict>
-              <v:shape w14:anchorId="06AEB4BD" id="Straight Arrow Connector 10" o:spid="_x0000_s1026" type="#_x0000_t32" style="position:absolute;margin-left:12.85pt;margin-top:82.35pt;width:44pt;height:83pt;flip:y;z-index:251676672;visibility:visible;mso-wrap-style:square;mso-width-percent:0;mso-height-percent:0;mso-wrap-distance-left:9pt;mso-wrap-distance-top:0;mso-wrap-distance-right:9pt;mso-wrap-distance-bottom:0;mso-position-horizontal:absolute;mso-position-horizontal-relative:text;mso-position-vertical:absolute;mso-position-vertical-relative:text;mso-width-percent:0;mso-height-percent:0;mso-width-relative:margin;mso-height-relative:margin" o:gfxdata="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" strokecolor="#4472c4 [3204]" strokeweight=".5pt">
+              <v:shape w14:anchorId="7FD22074" id="Straight Arrow Connector 10" o:spid="_x0000_s1026" type="#_x0000_t32" style="position:absolute;margin-left:12.85pt;margin-top:82.35pt;width:44pt;height:83pt;flip:y;z-index:251676672;visibility:visible;mso-wrap-style:square;mso-width-percent:0;mso-height-percent:0;mso-wrap-distance-left:9pt;mso-wrap-distance-top:0;mso-wrap-distance-right:9pt;mso-wrap-distance-bottom:0;mso-position-horizontal:absolute;mso-position-horizontal-relative:text;mso-position-vertical:absolute;mso-position-vertical-relative:text;mso-width-percent:0;mso-height-percent:0;mso-width-relative:margin;mso-height-relative:margin" o:gfxdata="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" strokecolor="#4472c4 [3204]" strokeweight=".5pt">
                 <v:stroke endarrow="block" joinstyle="miter"/>
               </v:shape>
             </w:pict>
@@ -1599,7 +1599,7 @@
           </mc:Choice>
           <mc:Fallback>
             <w:pict>
-              <v:shape w14:anchorId="36243486" id="Straight Arrow Connector 35" o:spid="_x0000_s1026" type="#_x0000_t32" style="position:absolute;margin-left:257.35pt;margin-top:73.4pt;width:210.45pt;height:91.8pt;flip:x y;z-index:251711488;visibility:visible;mso-wrap-style:square;mso-width-percent:0;mso-height-percent:0;mso-wrap-distance-left:9pt;mso-wrap-distance-top:0;mso-wrap-distance-right:9pt;mso-wrap-distance-bottom:0;mso-position-horizontal:absolute;mso-position-horizontal-relative:text;mso-position-vertical:absolute;mso-position-vertical-relative:text;mso-width-percent:0;mso-height-percent:0;mso-width-relative:margin;mso-height-relative:margin" o:gfxdata="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" strokecolor="#4472c4 [3204]" strokeweight=".5pt">
+              <v:shape w14:anchorId="154579E5" id="Straight Arrow Connector 35" o:spid="_x0000_s1026" type="#_x0000_t32" style="position:absolute;margin-left:257.35pt;margin-top:73.4pt;width:210.45pt;height:91.8pt;flip:x y;z-index:251711488;visibility:visible;mso-wrap-style:square;mso-width-percent:0;mso-height-percent:0;mso-wrap-distance-left:9pt;mso-wrap-distance-top:0;mso-wrap-distance-right:9pt;mso-wrap-distance-bottom:0;mso-position-horizontal:absolute;mso-position-horizontal-relative:text;mso-position-vertical:absolute;mso-position-vertical-relative:text;mso-width-percent:0;mso-height-percent:0;mso-width-relative:margin;mso-height-relative:margin" o:gfxdata="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" strokecolor="#4472c4 [3204]" strokeweight=".5pt">
                 <v:stroke endarrow="block" joinstyle="miter"/>
               </v:shape>
             </w:pict>
@@ -1671,7 +1671,7 @@
           </mc:Choice>
           <mc:Fallback>
             <w:pict>
-              <v:shape w14:anchorId="5A703416" id="Straight Arrow Connector 34" o:spid="_x0000_s1026" type="#_x0000_t32" style="position:absolute;margin-left:247.4pt;margin-top:73.4pt;width:93.9pt;height:91.4pt;flip:x y;z-index:251709440;visibility:visible;mso-wrap-style:square;mso-width-percent:0;mso-height-percent:0;mso-wrap-distance-left:9pt;mso-wrap-distance-top:0;mso-wrap-distance-right:9pt;mso-wrap-distance-bottom:0;mso-position-horizontal:absolute;mso-position-horizontal-relative:text;mso-position-vertical:absolute;mso-position-vertical-relative:text;mso-width-percent:0;mso-height-percent:0;mso-width-relative:margin;mso-height-relative:margin" o:gfxdata="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" strokecolor="#4472c4 [3204]" strokeweight=".5pt">
+              <v:shape w14:anchorId="386009C4" id="Straight Arrow Connector 34" o:spid="_x0000_s1026" type="#_x0000_t32" style="position:absolute;margin-left:247.4pt;margin-top:73.4pt;width:93.9pt;height:91.4pt;flip:x y;z-index:251709440;visibility:visible;mso-wrap-style:square;mso-width-percent:0;mso-height-percent:0;mso-wrap-distance-left:9pt;mso-wrap-distance-top:0;mso-wrap-distance-right:9pt;mso-wrap-distance-bottom:0;mso-position-horizontal:absolute;mso-position-horizontal-relative:text;mso-position-vertical:absolute;mso-position-vertical-relative:text;mso-width-percent:0;mso-height-percent:0;mso-width-relative:margin;mso-height-relative:margin" o:gfxdata="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" strokecolor="#4472c4 [3204]" strokeweight=".5pt">
                 <v:stroke endarrow="block" joinstyle="miter"/>
               </v:shape>
             </w:pict>
@@ -1743,7 +1743,7 @@
           </mc:Choice>
           <mc:Fallback>
             <w:pict>
-              <v:shape w14:anchorId="2B47ED72" id="Straight Arrow Connector 33" o:spid="_x0000_s1026" type="#_x0000_t32" style="position:absolute;margin-left:239.45pt;margin-top:73.4pt;width:3.6pt;height:91.8pt;flip:y;z-index:251707392;visibility:visible;mso-wrap-style:square;mso-width-percent:0;mso-height-percent:0;mso-wrap-distance-left:9pt;mso-wrap-distance-top:0;mso-wrap-distance-right:9pt;mso-wrap-distance-bottom:0;mso-position-horizontal:absolute;mso-position-horizontal-relative:text;mso-position-vertical:absolute;mso-position-vertical-relative:text;mso-width-percent:0;mso-height-percent:0;mso-width-relative:margin;mso-height-relative:margin" o:gfxdata="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" strokecolor="#4472c4 [3204]" strokeweight=".5pt">
+              <v:shape w14:anchorId="0E9B8BEF" id="Straight Arrow Connector 33" o:spid="_x0000_s1026" type="#_x0000_t32" style="position:absolute;margin-left:239.45pt;margin-top:73.4pt;width:3.6pt;height:91.8pt;flip:y;z-index:251707392;visibility:visible;mso-wrap-style:square;mso-width-percent:0;mso-height-percent:0;mso-wrap-distance-left:9pt;mso-wrap-distance-top:0;mso-wrap-distance-right:9pt;mso-wrap-distance-bottom:0;mso-position-horizontal:absolute;mso-position-horizontal-relative:text;mso-position-vertical:absolute;mso-position-vertical-relative:text;mso-width-percent:0;mso-height-percent:0;mso-width-relative:margin;mso-height-relative:margin" o:gfxdata="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" strokecolor="#4472c4 [3204]" strokeweight=".5pt">
                 <v:stroke endarrow="block" joinstyle="miter"/>
               </v:shape>
             </w:pict>
@@ -1815,7 +1815,7 @@
           </mc:Choice>
           <mc:Fallback>
             <w:pict>
-              <v:shape w14:anchorId="4E08A1E5" id="Straight Arrow Connector 27" o:spid="_x0000_s1026" type="#_x0000_t32" style="position:absolute;margin-left:13pt;margin-top:73.4pt;width:206.8pt;height:91.85pt;flip:y;z-index:251696128;visibility:visible;mso-wrap-style:square;mso-width-percent:0;mso-height-percent:0;mso-wrap-distance-left:9pt;mso-wrap-distance-top:0;mso-wrap-distance-right:9pt;mso-wrap-distance-bottom:0;mso-position-horizontal:absolute;mso-position-horizontal-relative:text;mso-position-vertical:absolute;mso-position-vertical-relative:text;mso-width-percent:0;mso-height-percent:0;mso-width-relative:margin;mso-height-relative:margin" o:gfxdata="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" strokecolor="#4472c4 [3204]" strokeweight=".5pt">
+              <v:shape w14:anchorId="1239BF3F" id="Straight Arrow Connector 27" o:spid="_x0000_s1026" type="#_x0000_t32" style="position:absolute;margin-left:13pt;margin-top:73.4pt;width:206.8pt;height:91.85pt;flip:y;z-index:251696128;visibility:visible;mso-wrap-style:square;mso-width-percent:0;mso-height-percent:0;mso-wrap-distance-left:9pt;mso-wrap-distance-top:0;mso-wrap-distance-right:9pt;mso-wrap-distance-bottom:0;mso-position-horizontal:absolute;mso-position-horizontal-relative:text;mso-position-vertical:absolute;mso-position-vertical-relative:text;mso-width-percent:0;mso-height-percent:0;mso-width-relative:margin;mso-height-relative:margin" o:gfxdata="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" strokecolor="#4472c4 [3204]" strokeweight=".5pt">
                 <v:stroke endarrow="block" joinstyle="miter"/>
               </v:shape>
             </w:pict>
@@ -1887,7 +1887,7 @@
           </mc:Choice>
           <mc:Fallback>
             <w:pict>
-              <v:shape w14:anchorId="2C8311F5" id="Straight Arrow Connector 26" o:spid="_x0000_s1026" type="#_x0000_t32" style="position:absolute;margin-left:106.6pt;margin-top:73.4pt;width:133.15pt;height:97.95pt;flip:y;z-index:251697152;visibility:visible;mso-wrap-style:square;mso-width-percent:0;mso-height-percent:0;mso-wrap-distance-left:9pt;mso-wrap-distance-top:0;mso-wrap-distance-right:9pt;mso-wrap-distance-bottom:0;mso-position-horizontal:absolute;mso-position-horizontal-relative:text;mso-position-vertical:absolute;mso-position-vertical-relative:text;mso-width-percent:0;mso-height-percent:0;mso-width-relative:margin;mso-height-relative:margin" o:gfxdata="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" strokecolor="#4472c4 [3204]" strokeweight=".5pt">
+              <v:shape w14:anchorId="2E798C22" id="Straight Arrow Connector 26" o:spid="_x0000_s1026" type="#_x0000_t32" style="position:absolute;margin-left:106.6pt;margin-top:73.4pt;width:133.15pt;height:97.95pt;flip:y;z-index:251697152;visibility:visible;mso-wrap-style:square;mso-width-percent:0;mso-height-percent:0;mso-wrap-distance-left:9pt;mso-wrap-distance-top:0;mso-wrap-distance-right:9pt;mso-wrap-distance-bottom:0;mso-position-horizontal:absolute;mso-position-horizontal-relative:text;mso-position-vertical:absolute;mso-position-vertical-relative:text;mso-width-percent:0;mso-height-percent:0;mso-width-relative:margin;mso-height-relative:margin" o:gfxdata="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" strokecolor="#4472c4 [3204]" strokeweight=".5pt">
                 <v:stroke endarrow="block" joinstyle="miter"/>
               </v:shape>
             </w:pict>
@@ -2444,7 +2444,7 @@
           </mc:Choice>
           <mc:Fallback>
             <w:pict>
-              <v:shapetype w14:anchorId="7CDC1767" id="_x0000_t38" coordsize="21600,21600" o:spt="38" o:oned="t" path="m,c@0,0@1,5400@1,10800@1,16200@2,21600,21600,21600e" filled="f">
+              <v:shapetype w14:anchorId="64C48BF2" id="_x0000_t38" coordsize="21600,21600" o:spt="38" o:oned="t" path="m,c@0,0@1,5400@1,10800@1,16200@2,21600,21600,21600e" filled="f">
                 <v:formulas>
                   <v:f eqn="mid #0 0"/>
                   <v:f eqn="val #0"/>
@@ -2525,7 +2525,7 @@
           </mc:Choice>
           <mc:Fallback>
             <w:pict>
-              <v:shape w14:anchorId="6261261F" id="Curved Connector 43" o:spid="_x0000_s1026" type="#_x0000_t38" style="position:absolute;margin-left:83.05pt;margin-top:4.6pt;width:77.8pt;height:94.2pt;flip:x;z-index:251724800;visibility:visible;mso-wrap-style:square;mso-wrap-distance-left:9pt;mso-wrap-distance-top:0;mso-wrap-distance-right:9pt;mso-wrap-distance-bottom:0;mso-position-horizontal:absolute;mso-position-horizontal-relative:text;mso-position-vertical:absolute;mso-position-vertical-relative:text" o:gfxdata="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" adj="10800" strokecolor="#ed7d31 [3205]" strokeweight="1pt">
+              <v:shape w14:anchorId="3CDC51EB" id="Curved Connector 43" o:spid="_x0000_s1026" type="#_x0000_t38" style="position:absolute;margin-left:83.05pt;margin-top:4.6pt;width:77.8pt;height:94.2pt;flip:x;z-index:251724800;visibility:visible;mso-wrap-style:square;mso-wrap-distance-left:9pt;mso-wrap-distance-top:0;mso-wrap-distance-right:9pt;mso-wrap-distance-bottom:0;mso-position-horizontal:absolute;mso-position-horizontal-relative:text;mso-position-vertical:absolute;mso-position-vertical-relative:text" o:gfxdata="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" adj="10800" strokecolor="#ed7d31 [3205]" strokeweight="1pt">
                 <v:stroke endarrow="block" joinstyle="miter"/>
               </v:shape>
             </w:pict>
@@ -2591,7 +2591,7 @@
           </mc:Choice>
           <mc:Fallback>
             <w:pict>
-              <v:shape w14:anchorId="04151DCB" id="Curved Connector 42" o:spid="_x0000_s1026" type="#_x0000_t38" style="position:absolute;margin-left:254.3pt;margin-top:-23pt;width:136.35pt;height:108.75pt;flip:x y;z-index:251723776;visibility:visible;mso-wrap-style:square;mso-wrap-distance-left:9pt;mso-wrap-distance-top:0;mso-wrap-distance-right:9pt;mso-wrap-distance-bottom:0;mso-position-horizontal:absolute;mso-position-horizontal-relative:text;mso-position-vertical:absolute;mso-position-vertical-relative:text" o:gfxdata="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" adj="10800" strokecolor="#4472c4 [3204]" strokeweight="1pt">
+              <v:shape w14:anchorId="357063C2" id="Curved Connector 42" o:spid="_x0000_s1026" type="#_x0000_t38" style="position:absolute;margin-left:254.3pt;margin-top:-23pt;width:136.35pt;height:108.75pt;flip:x y;z-index:251723776;visibility:visible;mso-wrap-style:square;mso-wrap-distance-left:9pt;mso-wrap-distance-top:0;mso-wrap-distance-right:9pt;mso-wrap-distance-bottom:0;mso-position-horizontal:absolute;mso-position-horizontal-relative:text;mso-position-vertical:absolute;mso-position-vertical-relative:text" o:gfxdata="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" adj="10800" strokecolor="#4472c4 [3204]" strokeweight="1pt">
                 <v:stroke endarrow="block" joinstyle="miter"/>
               </v:shape>
             </w:pict>
@@ -2660,7 +2660,7 @@
           </mc:Choice>
           <mc:Fallback>
             <w:pict>
-              <v:shape w14:anchorId="6EF53B82" id="Curved Connector 41" o:spid="_x0000_s1026" type="#_x0000_t38" style="position:absolute;margin-left:254.6pt;margin-top:9.2pt;width:100.05pt;height:89.6pt;z-index:251722752;visibility:visible;mso-wrap-style:square;mso-wrap-distance-left:9pt;mso-wrap-distance-top:0;mso-wrap-distance-right:9pt;mso-wrap-distance-bottom:0;mso-position-horizontal:absolute;mso-position-horizontal-relative:text;mso-position-vertical:absolute;mso-position-vertical-relative:text" o:gfxdata="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" adj="10800" strokecolor="#ed7d31 [3205]" strokeweight="1pt">
+              <v:shape w14:anchorId="6D7C000F" id="Curved Connector 41" o:spid="_x0000_s1026" type="#_x0000_t38" style="position:absolute;margin-left:254.6pt;margin-top:9.2pt;width:100.05pt;height:89.6pt;z-index:251722752;visibility:visible;mso-wrap-style:square;mso-wrap-distance-left:9pt;mso-wrap-distance-top:0;mso-wrap-distance-right:9pt;mso-wrap-distance-bottom:0;mso-position-horizontal:absolute;mso-position-horizontal-relative:text;mso-position-vertical:absolute;mso-position-vertical-relative:text" o:gfxdata="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" adj="10800" strokecolor="#ed7d31 [3205]" strokeweight="1pt">
                 <v:stroke endarrow="block" joinstyle="miter"/>
               </v:shape>
             </w:pict>
@@ -2831,7 +2831,7 @@
           </mc:Choice>
           <mc:Fallback>
             <w:pict>
-              <v:shape w14:anchorId="5ED9CF59" id="Curved Connector 50" o:spid="_x0000_s1026" type="#_x0000_t38" style="position:absolute;margin-left:239.75pt;margin-top:35.2pt;width:64.35pt;height:226.7pt;flip:x y;z-index:251729920;visibility:visible;mso-wrap-style:square;mso-wrap-distance-left:9pt;mso-wrap-distance-top:0;mso-wrap-distance-right:9pt;mso-wrap-distance-bottom:0;mso-position-horizontal:absolute;mso-position-horizontal-relative:text;mso-position-vertical:absolute;mso-position-vertical-relative:text" o:gfxdata="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" adj="10800" strokecolor="#4472c4 [3204]" strokeweight="1pt">
+              <v:shape w14:anchorId="7E76993B" id="Curved Connector 50" o:spid="_x0000_s1026" type="#_x0000_t38" style="position:absolute;margin-left:239.75pt;margin-top:35.2pt;width:64.35pt;height:226.7pt;flip:x y;z-index:251729920;visibility:visible;mso-wrap-style:square;mso-wrap-distance-left:9pt;mso-wrap-distance-top:0;mso-wrap-distance-right:9pt;mso-wrap-distance-bottom:0;mso-position-horizontal:absolute;mso-position-horizontal-relative:text;mso-position-vertical:absolute;mso-position-vertical-relative:text" o:gfxdata="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" adj="10800" strokecolor="#4472c4 [3204]" strokeweight="1pt">
                 <v:stroke endarrow="block" joinstyle="miter"/>
               </v:shape>
             </w:pict>
@@ -2903,7 +2903,7 @@
           </mc:Choice>
           <mc:Fallback>
             <w:pict>
-              <v:shape w14:anchorId="7665CB2F" id="Curved Connector 48" o:spid="_x0000_s1026" type="#_x0000_t38" style="position:absolute;margin-left:207.55pt;margin-top:35.15pt;width:81.2pt;height:264.2pt;z-index:251727872;visibility:visible;mso-wrap-style:square;mso-width-percent:0;mso-wrap-distance-left:9pt;mso-wrap-distance-top:0;mso-wrap-distance-right:9pt;mso-wrap-distance-bottom:0;mso-position-horizontal:absolute;mso-position-horizontal-relative:text;mso-position-vertical:absolute;mso-position-vertical-relative:text;mso-width-percent:0;mso-width-relative:margin" o:gfxdata="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" adj="10800" strokecolor="#ed7d31 [3205]" strokeweight="1pt">
+              <v:shape w14:anchorId="5A0B31F3" id="Curved Connector 48" o:spid="_x0000_s1026" type="#_x0000_t38" style="position:absolute;margin-left:207.55pt;margin-top:35.15pt;width:81.2pt;height:264.2pt;z-index:251727872;visibility:visible;mso-wrap-style:square;mso-width-percent:0;mso-wrap-distance-left:9pt;mso-wrap-distance-top:0;mso-wrap-distance-right:9pt;mso-wrap-distance-bottom:0;mso-position-horizontal:absolute;mso-position-horizontal-relative:text;mso-position-vertical:absolute;mso-position-vertical-relative:text;mso-width-percent:0;mso-width-relative:margin" o:gfxdata="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" adj="10800" strokecolor="#ed7d31 [3205]" strokeweight="1pt">
                 <v:stroke endarrow="block" joinstyle="miter"/>
               </v:shape>
             </w:pict>
@@ -2972,7 +2972,7 @@
           </mc:Choice>
           <mc:Fallback>
             <w:pict>
-              <v:shape w14:anchorId="23221287" id="Curved Connector 49" o:spid="_x0000_s1026" type="#_x0000_t38" style="position:absolute;margin-left:83.2pt;margin-top:126.3pt;width:271.45pt;height:0;flip:x;z-index:251728896;visibility:visible;mso-wrap-style:square;mso-wrap-distance-left:9pt;mso-wrap-distance-top:0;mso-wrap-distance-right:9pt;mso-wrap-distance-bottom:0;mso-position-horizontal:absolute;mso-position-horizontal-relative:text;mso-position-vertical:absolute;mso-position-vertical-relative:text" o:gfxdata="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" adj="10800" strokecolor="#ed7d31 [3205]" strokeweight="1pt">
+              <v:shape w14:anchorId="195CEB39" id="Curved Connector 49" o:spid="_x0000_s1026" type="#_x0000_t38" style="position:absolute;margin-left:83.2pt;margin-top:126.3pt;width:271.45pt;height:0;flip:x;z-index:251728896;visibility:visible;mso-wrap-style:square;mso-wrap-distance-left:9pt;mso-wrap-distance-top:0;mso-wrap-distance-right:9pt;mso-wrap-distance-bottom:0;mso-position-horizontal:absolute;mso-position-horizontal-relative:text;mso-position-vertical:absolute;mso-position-vertical-relative:text" o:gfxdata="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" adj="10800" strokecolor="#ed7d31 [3205]" strokeweight="1pt">
                 <v:stroke endarrow="block" joinstyle="miter"/>
               </v:shape>
             </w:pict>
@@ -3041,7 +3041,7 @@
           </mc:Choice>
           <mc:Fallback>
             <w:pict>
-              <v:shape w14:anchorId="13A1200C" id="Curved Connector 47" o:spid="_x0000_s1026" type="#_x0000_t38" style="position:absolute;margin-left:9.2pt;margin-top:159.3pt;width:45.95pt;height:140.1pt;z-index:251726848;visibility:visible;mso-wrap-style:square;mso-wrap-distance-left:9pt;mso-wrap-distance-top:0;mso-wrap-distance-right:9pt;mso-wrap-distance-bottom:0;mso-position-horizontal:absolute;mso-position-horizontal-relative:text;mso-position-vertical:absolute;mso-position-vertical-relative:text" o:gfxdata="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" adj="10800" strokecolor="#ed7d31 [3205]" strokeweight="1pt">
+              <v:shape w14:anchorId="56083850" id="Curved Connector 47" o:spid="_x0000_s1026" type="#_x0000_t38" style="position:absolute;margin-left:9.2pt;margin-top:159.3pt;width:45.95pt;height:140.1pt;z-index:251726848;visibility:visible;mso-wrap-style:square;mso-wrap-distance-left:9pt;mso-wrap-distance-top:0;mso-wrap-distance-right:9pt;mso-wrap-distance-bottom:0;mso-position-horizontal:absolute;mso-position-horizontal-relative:text;mso-position-vertical:absolute;mso-position-vertical-relative:text" o:gfxdata="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" adj="10800" strokecolor="#ed7d31 [3205]" strokeweight="1pt">
                 <v:stroke endarrow="block" joinstyle="miter"/>
               </v:shape>
             </w:pict>
@@ -3449,7 +3449,7 @@
         <mc:AlternateContent>
           <mc:Choice Requires="wps">
             <w:drawing>
-              <wp:anchor distT="0" distB="0" distL="114300" distR="114300" simplePos="0" relativeHeight="251731968" behindDoc="0" locked="0" layoutInCell="1" allowOverlap="1" wp14:anchorId="29F104A3" wp14:editId="2D00FBEC">
+              <wp:anchor distT="0" distB="0" distL="114300" distR="114300" simplePos="0" relativeHeight="251738112" behindDoc="0" locked="0" layoutInCell="1" allowOverlap="1" wp14:anchorId="4DD2E388" wp14:editId="2E6FAE0D">
                 <wp:simplePos x="0" y="0"/>
                 <wp:positionH relativeFrom="column">
                   <wp:posOffset>0</wp:posOffset>
@@ -3460,7 +3460,7 @@
                 <wp:extent cx="5282119" cy="1119963"/>
                 <wp:effectExtent l="0" t="0" r="13970" b="10795"/>
                 <wp:wrapNone/>
-                <wp:docPr id="51" name="Rectangle 51"/>
+                <wp:docPr id="54" name="Rectangle 54"/>
                 <wp:cNvGraphicFramePr/>
                 <a:graphic xmlns:a="http://schemas.openxmlformats.org/drawingml/2006/main">
                   <a:graphicData uri="http://schemas.microsoft.com/office/word/2010/wordprocessingShape">
@@ -3497,11 +3497,9 @@
                             <w:pPr>
                               <w:jc w:val="center"/>
                             </w:pPr>
-                            <w:proofErr w:type="spellStart"/>
                             <w:r>
-                              <w:t>GameObjects</w:t>
+                              <w:t>JSON</w:t>
                             </w:r>
-                            <w:proofErr w:type="spellEnd"/>
                           </w:p>
                         </w:txbxContent>
                       </wps:txbx>
@@ -3522,18 +3520,16 @@
           </mc:Choice>
           <mc:Fallback>
             <w:pict>
-              <v:rect w14:anchorId="29F104A3" id="Rectangle 51" o:spid="_x0000_s1047" style="position:absolute;margin-left:0;margin-top:0;width:415.9pt;height:88.2pt;z-index:251731968;visibility:visible;mso-wrap-style:square;mso-width-percent:0;mso-wrap-distance-left:9pt;mso-wrap-distance-top:0;mso-wrap-distance-right:9pt;mso-wrap-distance-bottom:0;mso-position-horizontal:absolute;mso-position-horizontal-relative:text;mso-position-vertical:absolute;mso-position-vertical-relative:text;mso-width-percent:0;mso-width-relative:margin;v-text-anchor:middle" o:gfxdata="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" fillcolor="#4472c4 [3204]" strokecolor="#1f3763 [1604]" strokeweight="1pt">
+              <v:rect w14:anchorId="4DD2E388" id="Rectangle 54" o:spid="_x0000_s1047" style="position:absolute;margin-left:0;margin-top:0;width:415.9pt;height:88.2pt;z-index:251738112;visibility:visible;mso-wrap-style:square;mso-width-percent:0;mso-wrap-distance-left:9pt;mso-wrap-distance-top:0;mso-wrap-distance-right:9pt;mso-wrap-distance-bottom:0;mso-position-horizontal:absolute;mso-position-horizontal-relative:text;mso-position-vertical:absolute;mso-position-vertical-relative:text;mso-width-percent:0;mso-width-relative:margin;v-text-anchor:middle" o:gfxdata="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" fillcolor="#4472c4 [3204]" strokecolor="#1f3763 [1604]" strokeweight="1pt">
                 <v:textbox>
                   <w:txbxContent>
                     <w:p>
                       <w:pPr>
                         <w:jc w:val="center"/>
                       </w:pPr>
-                      <w:proofErr w:type="spellStart"/>
                       <w:r>
-                        <w:t>GameObjects</w:t>
+                        <w:t>JSON</w:t>
                       </w:r>
-                      <w:proofErr w:type="spellEnd"/>
                     </w:p>
                   </w:txbxContent>
                 </v:textbox>
@@ -3554,13 +3550,13 @@
         <mc:AlternateContent>
           <mc:Choice Requires="wps">
             <w:drawing>
-              <wp:anchor distT="0" distB="0" distL="114300" distR="114300" simplePos="0" relativeHeight="251736064" behindDoc="0" locked="0" layoutInCell="1" allowOverlap="1" wp14:anchorId="126030A8" wp14:editId="57908F5E">
+              <wp:anchor distT="0" distB="0" distL="114300" distR="114300" simplePos="0" relativeHeight="251736064" behindDoc="0" locked="0" layoutInCell="1" allowOverlap="1" wp14:anchorId="126030A8" wp14:editId="7B1D0530">
                 <wp:simplePos x="0" y="0"/>
                 <wp:positionH relativeFrom="column">
-                  <wp:posOffset>0</wp:posOffset>
+                  <wp:posOffset>48138</wp:posOffset>
                 </wp:positionH>
                 <wp:positionV relativeFrom="paragraph">
-                  <wp:posOffset>2825831</wp:posOffset>
+                  <wp:posOffset>5976296</wp:posOffset>
                 </wp:positionV>
                 <wp:extent cx="5330757" cy="1119963"/>
                 <wp:effectExtent l="0" t="0" r="16510" b="10795"/>
@@ -3633,7 +3629,7 @@
           </mc:Choice>
           <mc:Fallback>
             <w:pict>
-              <v:rect w14:anchorId="126030A8" id="Rectangle 53" o:spid="_x0000_s1048" style="position:absolute;margin-left:0;margin-top:222.5pt;width:419.75pt;height:88.2pt;z-index:251736064;visibility:visible;mso-wrap-style:square;mso-width-percent:0;mso-wrap-distance-left:9pt;mso-wrap-distance-top:0;mso-wrap-distance-right:9pt;mso-wrap-distance-bottom:0;mso-position-horizontal:absolute;mso-position-horizontal-relative:text;mso-position-vertical:absolute;mso-position-vertical-relative:text;mso-width-percent:0;mso-width-relative:margin;v-text-anchor:middle" o:gfxdata="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" fillcolor="#4472c4 [3204]" strokecolor="#1f3763 [1604]" strokeweight="1pt">
+              <v:rect w14:anchorId="126030A8" id="Rectangle 53" o:spid="_x0000_s1048" style="position:absolute;margin-left:3.8pt;margin-top:470.55pt;width:419.75pt;height:88.2pt;z-index:251736064;visibility:visible;mso-wrap-style:square;mso-width-percent:0;mso-wrap-distance-left:9pt;mso-wrap-distance-top:0;mso-wrap-distance-right:9pt;mso-wrap-distance-bottom:0;mso-position-horizontal:absolute;mso-position-horizontal-relative:text;mso-position-vertical:absolute;mso-position-vertical-relative:text;mso-width-percent:0;mso-width-relative:margin;v-text-anchor:middle" o:gfxdata="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" fillcolor="#4472c4 [3204]" strokecolor="#1f3763 [1604]" strokeweight="1pt">
                 <v:textbox>
                   <w:txbxContent>
                     <w:p>
@@ -3666,13 +3662,13 @@
         <mc:AlternateContent>
           <mc:Choice Requires="wps">
             <w:drawing>
-              <wp:anchor distT="0" distB="0" distL="114300" distR="114300" simplePos="0" relativeHeight="251734016" behindDoc="0" locked="0" layoutInCell="1" allowOverlap="1" wp14:anchorId="0A5B2297" wp14:editId="31506442">
+              <wp:anchor distT="0" distB="0" distL="114300" distR="114300" simplePos="0" relativeHeight="251734016" behindDoc="0" locked="0" layoutInCell="1" allowOverlap="1" wp14:anchorId="0A5B2297" wp14:editId="027EFDEF">
                 <wp:simplePos x="0" y="0"/>
                 <wp:positionH relativeFrom="column">
-                  <wp:posOffset>0</wp:posOffset>
+                  <wp:posOffset>48138</wp:posOffset>
                 </wp:positionH>
                 <wp:positionV relativeFrom="paragraph">
-                  <wp:posOffset>1123491</wp:posOffset>
+                  <wp:posOffset>4362612</wp:posOffset>
                 </wp:positionV>
                 <wp:extent cx="5281930" cy="1119963"/>
                 <wp:effectExtent l="0" t="0" r="13970" b="10795"/>
@@ -3737,7 +3733,7 @@
           </mc:Choice>
           <mc:Fallback>
             <w:pict>
-              <v:rect w14:anchorId="0A5B2297" id="Rectangle 52" o:spid="_x0000_s1049" style="position:absolute;margin-left:0;margin-top:88.45pt;width:415.9pt;height:88.2pt;z-index:251734016;visibility:visible;mso-wrap-style:square;mso-width-percent:0;mso-wrap-distance-left:9pt;mso-wrap-distance-top:0;mso-wrap-distance-right:9pt;mso-wrap-distance-bottom:0;mso-position-horizontal:absolute;mso-position-horizontal-relative:text;mso-position-vertical:absolute;mso-position-vertical-relative:text;mso-width-percent:0;mso-width-relative:margin;v-text-anchor:middle" o:gfxdata="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" fillcolor="#4472c4 [3204]" strokecolor="#1f3763 [1604]" strokeweight="1pt">
+              <v:rect w14:anchorId="0A5B2297" id="Rectangle 52" o:spid="_x0000_s1049" style="position:absolute;margin-left:3.8pt;margin-top:343.5pt;width:415.9pt;height:88.2pt;z-index:251734016;visibility:visible;mso-wrap-style:square;mso-width-percent:0;mso-wrap-distance-left:9pt;mso-wrap-distance-top:0;mso-wrap-distance-right:9pt;mso-wrap-distance-bottom:0;mso-position-horizontal:absolute;mso-position-horizontal-relative:text;mso-position-vertical:absolute;mso-position-vertical-relative:text;mso-width-percent:0;mso-width-relative:margin;v-text-anchor:middle" o:gfxdata="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" fillcolor="#4472c4 [3204]" strokecolor="#1f3763 [1604]" strokeweight="1pt">
                 <v:textbox>
                   <w:txbxContent>
                     <w:p>
@@ -3747,6 +3743,202 @@
                       <w:r>
                         <w:t>Game Engine</w:t>
                       </w:r>
+                    </w:p>
+                  </w:txbxContent>
+                </v:textbox>
+              </v:rect>
+            </w:pict>
+          </mc:Fallback>
+        </mc:AlternateContent>
+      </w:r>
+      <w:r>
+        <w:rPr>
+          <w:noProof/>
+        </w:rPr>
+        <mc:AlternateContent>
+          <mc:Choice Requires="wps">
+            <w:drawing>
+              <wp:anchor distT="0" distB="0" distL="114300" distR="114300" simplePos="0" relativeHeight="251740160" behindDoc="0" locked="0" layoutInCell="1" allowOverlap="1" wp14:anchorId="26D8637A" wp14:editId="54A45C9C">
+                <wp:simplePos x="0" y="0"/>
+                <wp:positionH relativeFrom="column">
+                  <wp:posOffset>0</wp:posOffset>
+                </wp:positionH>
+                <wp:positionV relativeFrom="paragraph">
+                  <wp:posOffset>1118870</wp:posOffset>
+                </wp:positionV>
+                <wp:extent cx="5282119" cy="1119963"/>
+                <wp:effectExtent l="0" t="0" r="13970" b="10795"/>
+                <wp:wrapNone/>
+                <wp:docPr id="55" name="Rectangle 55"/>
+                <wp:cNvGraphicFramePr/>
+                <a:graphic xmlns:a="http://schemas.openxmlformats.org/drawingml/2006/main">
+                  <a:graphicData uri="http://schemas.microsoft.com/office/word/2010/wordprocessingShape">
+                    <wps:wsp>
+                      <wps:cNvSpPr/>
+                      <wps:spPr>
+                        <a:xfrm>
+                          <a:off x="0" y="0"/>
+                          <a:ext cx="5282119" cy="1119963"/>
+                        </a:xfrm>
+                        <a:prstGeom prst="rect">
+                          <a:avLst/>
+                        </a:prstGeom>
+                      </wps:spPr>
+                      <wps:style>
+                        <a:lnRef idx="2">
+                          <a:schemeClr val="accent1">
+                            <a:shade val="50000"/>
+                          </a:schemeClr>
+                        </a:lnRef>
+                        <a:fillRef idx="1">
+                          <a:schemeClr val="accent1"/>
+                        </a:fillRef>
+                        <a:effectRef idx="0">
+                          <a:schemeClr val="accent1"/>
+                        </a:effectRef>
+                        <a:fontRef idx="minor">
+                          <a:schemeClr val="lt1"/>
+                        </a:fontRef>
+                      </wps:style>
+                      <wps:txbx>
+                        <w:txbxContent>
+                          <w:p>
+                            <w:pPr>
+                              <w:jc w:val="center"/>
+                            </w:pPr>
+                            <w:r>
+                              <w:t>Parser</w:t>
+                            </w:r>
+                          </w:p>
+                        </w:txbxContent>
+                      </wps:txbx>
+                      <wps:bodyPr rot="0" spcFirstLastPara="0" vertOverflow="overflow" horzOverflow="overflow" vert="horz" wrap="square" lIns="91440" tIns="45720" rIns="91440" bIns="45720" numCol="1" spcCol="0" rtlCol="0" fromWordArt="0" anchor="ctr" anchorCtr="0" forceAA="0" compatLnSpc="1">
+                        <a:prstTxWarp prst="textNoShape">
+                          <a:avLst/>
+                        </a:prstTxWarp>
+                        <a:noAutofit/>
+                      </wps:bodyPr>
+                    </wps:wsp>
+                  </a:graphicData>
+                </a:graphic>
+                <wp14:sizeRelH relativeFrom="margin">
+                  <wp14:pctWidth>0</wp14:pctWidth>
+                </wp14:sizeRelH>
+              </wp:anchor>
+            </w:drawing>
+          </mc:Choice>
+          <mc:Fallback>
+            <w:pict>
+              <v:rect w14:anchorId="26D8637A" id="Rectangle 55" o:spid="_x0000_s1050" style="position:absolute;margin-left:0;margin-top:88.1pt;width:415.9pt;height:88.2pt;z-index:251740160;visibility:visible;mso-wrap-style:square;mso-width-percent:0;mso-wrap-distance-left:9pt;mso-wrap-distance-top:0;mso-wrap-distance-right:9pt;mso-wrap-distance-bottom:0;mso-position-horizontal:absolute;mso-position-horizontal-relative:text;mso-position-vertical:absolute;mso-position-vertical-relative:text;mso-width-percent:0;mso-width-relative:margin;v-text-anchor:middle" o:gfxdata="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" fillcolor="#4472c4 [3204]" strokecolor="#1f3763 [1604]" strokeweight="1pt">
+                <v:textbox>
+                  <w:txbxContent>
+                    <w:p>
+                      <w:pPr>
+                        <w:jc w:val="center"/>
+                      </w:pPr>
+                      <w:r>
+                        <w:t>Parser</w:t>
+                      </w:r>
+                    </w:p>
+                  </w:txbxContent>
+                </v:textbox>
+              </v:rect>
+            </w:pict>
+          </mc:Fallback>
+        </mc:AlternateContent>
+      </w:r>
+      <w:r>
+        <w:rPr>
+          <w:noProof/>
+        </w:rPr>
+        <mc:AlternateContent>
+          <mc:Choice Requires="wps">
+            <w:drawing>
+              <wp:anchor distT="0" distB="0" distL="114300" distR="114300" simplePos="0" relativeHeight="251731968" behindDoc="0" locked="0" layoutInCell="1" allowOverlap="1" wp14:anchorId="29F104A3" wp14:editId="2F613DA1">
+                <wp:simplePos x="0" y="0"/>
+                <wp:positionH relativeFrom="column">
+                  <wp:posOffset>48638</wp:posOffset>
+                </wp:positionH>
+                <wp:positionV relativeFrom="paragraph">
+                  <wp:posOffset>2748010</wp:posOffset>
+                </wp:positionV>
+                <wp:extent cx="5282119" cy="1119963"/>
+                <wp:effectExtent l="0" t="0" r="13970" b="10795"/>
+                <wp:wrapNone/>
+                <wp:docPr id="51" name="Rectangle 51"/>
+                <wp:cNvGraphicFramePr/>
+                <a:graphic xmlns:a="http://schemas.openxmlformats.org/drawingml/2006/main">
+                  <a:graphicData uri="http://schemas.microsoft.com/office/word/2010/wordprocessingShape">
+                    <wps:wsp>
+                      <wps:cNvSpPr/>
+                      <wps:spPr>
+                        <a:xfrm>
+                          <a:off x="0" y="0"/>
+                          <a:ext cx="5282119" cy="1119963"/>
+                        </a:xfrm>
+                        <a:prstGeom prst="rect">
+                          <a:avLst/>
+                        </a:prstGeom>
+                      </wps:spPr>
+                      <wps:style>
+                        <a:lnRef idx="2">
+                          <a:schemeClr val="accent1">
+                            <a:shade val="50000"/>
+                          </a:schemeClr>
+                        </a:lnRef>
+                        <a:fillRef idx="1">
+                          <a:schemeClr val="accent1"/>
+                        </a:fillRef>
+                        <a:effectRef idx="0">
+                          <a:schemeClr val="accent1"/>
+                        </a:effectRef>
+                        <a:fontRef idx="minor">
+                          <a:schemeClr val="lt1"/>
+                        </a:fontRef>
+                      </wps:style>
+                      <wps:txbx>
+                        <w:txbxContent>
+                          <w:p>
+                            <w:pPr>
+                              <w:jc w:val="center"/>
+                            </w:pPr>
+                            <w:proofErr w:type="spellStart"/>
+                            <w:r>
+                              <w:t>GameObjects</w:t>
+                            </w:r>
+                            <w:proofErr w:type="spellEnd"/>
+                          </w:p>
+                        </w:txbxContent>
+                      </wps:txbx>
+                      <wps:bodyPr rot="0" spcFirstLastPara="0" vertOverflow="overflow" horzOverflow="overflow" vert="horz" wrap="square" lIns="91440" tIns="45720" rIns="91440" bIns="45720" numCol="1" spcCol="0" rtlCol="0" fromWordArt="0" anchor="ctr" anchorCtr="0" forceAA="0" compatLnSpc="1">
+                        <a:prstTxWarp prst="textNoShape">
+                          <a:avLst/>
+                        </a:prstTxWarp>
+                        <a:noAutofit/>
+                      </wps:bodyPr>
+                    </wps:wsp>
+                  </a:graphicData>
+                </a:graphic>
+                <wp14:sizeRelH relativeFrom="margin">
+                  <wp14:pctWidth>0</wp14:pctWidth>
+                </wp14:sizeRelH>
+              </wp:anchor>
+            </w:drawing>
+          </mc:Choice>
+          <mc:Fallback>
+            <w:pict>
+              <v:rect w14:anchorId="29F104A3" id="Rectangle 51" o:spid="_x0000_s1051" style="position:absolute;margin-left:3.85pt;margin-top:216.4pt;width:415.9pt;height:88.2pt;z-index:251731968;visibility:visible;mso-wrap-style:square;mso-width-percent:0;mso-wrap-distance-left:9pt;mso-wrap-distance-top:0;mso-wrap-distance-right:9pt;mso-wrap-distance-bottom:0;mso-position-horizontal:absolute;mso-position-horizontal-relative:text;mso-position-vertical:absolute;mso-position-vertical-relative:text;mso-width-percent:0;mso-width-relative:margin;v-text-anchor:middle" o:gfxdata="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" fillcolor="#4472c4 [3204]" strokecolor="#1f3763 [1604]" strokeweight="1pt">
+                <v:textbox>
+                  <w:txbxContent>
+                    <w:p>
+                      <w:pPr>
+                        <w:jc w:val="center"/>
+                      </w:pPr>
+                      <w:proofErr w:type="spellStart"/>
+                      <w:r>
+                        <w:t>GameObjects</w:t>
+                      </w:r>
+                      <w:proofErr w:type="spellEnd"/>
                     </w:p>
                   </w:txbxContent>
                 </v:textbox>

</xml_diff>

<commit_message>
Update Hide and Seek Design document.docx
</commit_message>
<xml_diff>
--- a/Hide and Seek Design document.docx
+++ b/Hide and Seek Design document.docx
@@ -2,24 +2,781 @@
 <file path=word/document.xml><?xml version="1.0" encoding="utf-8"?>
 <w:document xmlns:wpc="http://schemas.microsoft.com/office/word/2010/wordprocessingCanvas" xmlns:cx="http://schemas.microsoft.com/office/drawing/2014/chartex" xmlns:cx1="http://schemas.microsoft.com/office/drawing/2015/9/8/chartex" xmlns:cx2="http://schemas.microsoft.com/office/drawing/2015/10/21/chartex" xmlns:cx3="http://schemas.microsoft.com/office/drawing/2016/5/9/chartex" xmlns:cx4="http://schemas.microsoft.com/office/drawing/2016/5/10/chartex" xmlns:cx5="http://schemas.microsoft.com/office/drawing/2016/5/11/chartex" xmlns:cx6="http://schemas.microsoft.com/office/drawing/2016/5/12/chartex" xmlns:cx7="http://schemas.microsoft.com/office/drawing/2016/5/13/chartex" xmlns:cx8="http://schemas.microsoft.com/office/drawing/2016/5/14/chartex" xmlns:mc="http://schemas.openxmlformats.org/markup-compatibility/2006" xmlns:aink="http://schemas.microsoft.com/office/drawing/2016/ink" xmlns:am3d="http://schemas.microsoft.com/office/drawing/2017/model3d" xmlns:o="urn:schemas-microsoft-com:office:office" xmlns:r="http://schemas.openxmlformats.org/officeDocument/2006/relationships" xmlns:m="http://schemas.openxmlformats.org/officeDocument/2006/math" xmlns:v="urn:schemas-microsoft-com:vml" xmlns:wp14="http://schemas.microsoft.com/office/word/2010/wordprocessingDrawing" xmlns:wp="http://schemas.openxmlformats.org/drawingml/2006/wordprocessingDrawing" xmlns:w10="urn:schemas-microsoft-com:office:word" xmlns:w="http://schemas.openxmlformats.org/wordprocessingml/2006/main" xmlns:w14="http://schemas.microsoft.com/office/word/2010/wordml" xmlns:w15="http://schemas.microsoft.com/office/word/2012/wordml" xmlns:w16cex="http://schemas.microsoft.com/office/word/2018/wordml/cex" xmlns:w16cid="http://schemas.microsoft.com/office/word/2016/wordml/cid" xmlns:w16="http://schemas.microsoft.com/office/word/2018/wordml" xmlns:w16sdtdh="http://schemas.microsoft.com/office/word/2020/wordml/sdtdatahash" xmlns:w16se="http://schemas.microsoft.com/office/word/2015/wordml/symex" xmlns:wpg="http://schemas.microsoft.com/office/word/2010/wordprocessingGroup" xmlns:wpi="http://schemas.microsoft.com/office/word/2010/wordprocessingInk" xmlns:wne="http://schemas.microsoft.com/office/word/2006/wordml" xmlns:wps="http://schemas.microsoft.com/office/word/2010/wordprocessingShape" mc:Ignorable="w14 w15 w16se w16cid w16 w16cex w16sdtdh wp14">
   <w:body>
-    <w:p/>
     <w:p>
       <w:pPr>
+        <w:ind w:left="1440" w:firstLine="720"/>
+        <w:rPr>
+          <w:sz w:val="52"/>
+          <w:szCs w:val="52"/>
+        </w:rPr>
+      </w:pPr>
+      <w:r>
+        <w:rPr>
+          <w:sz w:val="52"/>
+          <w:szCs w:val="52"/>
+        </w:rPr>
+        <w:t xml:space="preserve">HIDE AND SEEK </w:t>
+      </w:r>
+      <w:r>
+        <w:rPr>
+          <w:sz w:val="52"/>
+          <w:szCs w:val="52"/>
+        </w:rPr>
+        <w:t>OBJECTS</w:t>
+      </w:r>
+    </w:p>
+    <w:p>
+      <w:pPr>
         <w:rPr>
           <w:sz w:val="40"/>
           <w:szCs w:val="40"/>
         </w:rPr>
       </w:pPr>
       <w:r>
+        <w:rPr>
+          <w:noProof/>
+        </w:rPr>
+        <mc:AlternateContent>
+          <mc:Choice Requires="wps">
+            <w:drawing>
+              <wp:anchor distT="0" distB="0" distL="114300" distR="114300" simplePos="0" relativeHeight="251752448" behindDoc="0" locked="0" layoutInCell="1" allowOverlap="1" wp14:anchorId="3449D59D" wp14:editId="141B4575">
+                <wp:simplePos x="0" y="0"/>
+                <wp:positionH relativeFrom="column">
+                  <wp:posOffset>2675107</wp:posOffset>
+                </wp:positionH>
+                <wp:positionV relativeFrom="paragraph">
+                  <wp:posOffset>4016604</wp:posOffset>
+                </wp:positionV>
+                <wp:extent cx="826770" cy="282102"/>
+                <wp:effectExtent l="0" t="0" r="0" b="0"/>
+                <wp:wrapNone/>
+                <wp:docPr id="63" name="Text Box 63"/>
+                <wp:cNvGraphicFramePr/>
+                <a:graphic xmlns:a="http://schemas.openxmlformats.org/drawingml/2006/main">
+                  <a:graphicData uri="http://schemas.microsoft.com/office/word/2010/wordprocessingShape">
+                    <wps:wsp>
+                      <wps:cNvSpPr txBox="1"/>
+                      <wps:spPr>
+                        <a:xfrm>
+                          <a:off x="0" y="0"/>
+                          <a:ext cx="826770" cy="282102"/>
+                        </a:xfrm>
+                        <a:prstGeom prst="rect">
+                          <a:avLst/>
+                        </a:prstGeom>
+                        <a:solidFill>
+                          <a:schemeClr val="lt1"/>
+                        </a:solidFill>
+                        <a:ln w="6350">
+                          <a:noFill/>
+                        </a:ln>
+                      </wps:spPr>
+                      <wps:txbx>
+                        <w:txbxContent>
+                          <w:p>
+                            <w:r>
+                              <w:t>HAS</w:t>
+                            </w:r>
+                          </w:p>
+                        </w:txbxContent>
+                      </wps:txbx>
+                      <wps:bodyPr rot="0" spcFirstLastPara="0" vertOverflow="overflow" horzOverflow="overflow" vert="horz" wrap="square" lIns="91440" tIns="45720" rIns="91440" bIns="45720" numCol="1" spcCol="0" rtlCol="0" fromWordArt="0" anchor="t" anchorCtr="0" forceAA="0" compatLnSpc="1">
+                        <a:prstTxWarp prst="textNoShape">
+                          <a:avLst/>
+                        </a:prstTxWarp>
+                        <a:noAutofit/>
+                      </wps:bodyPr>
+                    </wps:wsp>
+                  </a:graphicData>
+                </a:graphic>
+                <wp14:sizeRelH relativeFrom="margin">
+                  <wp14:pctWidth>0</wp14:pctWidth>
+                </wp14:sizeRelH>
+                <wp14:sizeRelV relativeFrom="margin">
+                  <wp14:pctHeight>0</wp14:pctHeight>
+                </wp14:sizeRelV>
+              </wp:anchor>
+            </w:drawing>
+          </mc:Choice>
+          <mc:Fallback>
+            <w:pict>
+              <v:shapetype w14:anchorId="3449D59D" id="_x0000_t202" coordsize="21600,21600" o:spt="202" path="m,l,21600r21600,l21600,xe">
+                <v:stroke joinstyle="miter"/>
+                <v:path gradientshapeok="t" o:connecttype="rect"/>
+              </v:shapetype>
+              <v:shape id="Text Box 63" o:spid="_x0000_s1026" type="#_x0000_t202" style="position:absolute;margin-left:210.65pt;margin-top:316.25pt;width:65.1pt;height:22.2pt;z-index:251752448;visibility:visible;mso-wrap-style:square;mso-width-percent:0;mso-height-percent:0;mso-wrap-distance-left:9pt;mso-wrap-distance-top:0;mso-wrap-distance-right:9pt;mso-wrap-distance-bottom:0;mso-position-horizontal:absolute;mso-position-horizontal-relative:text;mso-position-vertical:absolute;mso-position-vertical-relative:text;mso-width-percent:0;mso-height-percent:0;mso-width-relative:margin;mso-height-relative:margin;v-text-anchor:top" o:gfxdata="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" fillcolor="white [3201]" stroked="f" strokeweight=".5pt">
+                <v:textbox>
+                  <w:txbxContent>
+                    <w:p>
+                      <w:r>
+                        <w:t>HAS</w:t>
+                      </w:r>
+                    </w:p>
+                  </w:txbxContent>
+                </v:textbox>
+              </v:shape>
+            </w:pict>
+          </mc:Fallback>
+        </mc:AlternateContent>
+      </w:r>
+      <w:r>
+        <w:rPr>
+          <w:noProof/>
+        </w:rPr>
+        <mc:AlternateContent>
+          <mc:Choice Requires="wps">
+            <w:drawing>
+              <wp:anchor distT="0" distB="0" distL="114300" distR="114300" simplePos="0" relativeHeight="251750400" behindDoc="0" locked="0" layoutInCell="1" allowOverlap="1" wp14:anchorId="2BE27536" wp14:editId="55157B22">
+                <wp:simplePos x="0" y="0"/>
+                <wp:positionH relativeFrom="column">
+                  <wp:posOffset>2393545</wp:posOffset>
+                </wp:positionH>
+                <wp:positionV relativeFrom="paragraph">
+                  <wp:posOffset>3925556</wp:posOffset>
+                </wp:positionV>
+                <wp:extent cx="1244600" cy="45719"/>
+                <wp:effectExtent l="0" t="25400" r="25400" b="69215"/>
+                <wp:wrapNone/>
+                <wp:docPr id="62" name="Straight Arrow Connector 62"/>
+                <wp:cNvGraphicFramePr/>
+                <a:graphic xmlns:a="http://schemas.openxmlformats.org/drawingml/2006/main">
+                  <a:graphicData uri="http://schemas.microsoft.com/office/word/2010/wordprocessingShape">
+                    <wps:wsp>
+                      <wps:cNvCnPr/>
+                      <wps:spPr>
+                        <a:xfrm>
+                          <a:off x="0" y="0"/>
+                          <a:ext cx="1244600" cy="45719"/>
+                        </a:xfrm>
+                        <a:prstGeom prst="straightConnector1">
+                          <a:avLst/>
+                        </a:prstGeom>
+                        <a:ln>
+                          <a:tailEnd type="triangle"/>
+                        </a:ln>
+                      </wps:spPr>
+                      <wps:style>
+                        <a:lnRef idx="1">
+                          <a:schemeClr val="accent1"/>
+                        </a:lnRef>
+                        <a:fillRef idx="0">
+                          <a:schemeClr val="accent1"/>
+                        </a:fillRef>
+                        <a:effectRef idx="0">
+                          <a:schemeClr val="accent1"/>
+                        </a:effectRef>
+                        <a:fontRef idx="minor">
+                          <a:schemeClr val="tx1"/>
+                        </a:fontRef>
+                      </wps:style>
+                      <wps:bodyPr/>
+                    </wps:wsp>
+                  </a:graphicData>
+                </a:graphic>
+                <wp14:sizeRelH relativeFrom="margin">
+                  <wp14:pctWidth>0</wp14:pctWidth>
+                </wp14:sizeRelH>
+                <wp14:sizeRelV relativeFrom="margin">
+                  <wp14:pctHeight>0</wp14:pctHeight>
+                </wp14:sizeRelV>
+              </wp:anchor>
+            </w:drawing>
+          </mc:Choice>
+          <mc:Fallback>
+            <w:pict>
+              <v:shapetype w14:anchorId="765C7EF5" id="_x0000_t32" coordsize="21600,21600" o:spt="32" o:oned="t" path="m,l21600,21600e" filled="f">
+                <v:path arrowok="t" fillok="f" o:connecttype="none"/>
+                <o:lock v:ext="edit" shapetype="t"/>
+              </v:shapetype>
+              <v:shape id="Straight Arrow Connector 62" o:spid="_x0000_s1026" type="#_x0000_t32" style="position:absolute;margin-left:188.45pt;margin-top:309.1pt;width:98pt;height:3.6pt;z-index:251750400;visibility:visible;mso-wrap-style:square;mso-width-percent:0;mso-height-percent:0;mso-wrap-distance-left:9pt;mso-wrap-distance-top:0;mso-wrap-distance-right:9pt;mso-wrap-distance-bottom:0;mso-position-horizontal:absolute;mso-position-horizontal-relative:text;mso-position-vertical:absolute;mso-position-vertical-relative:text;mso-width-percent:0;mso-height-percent:0;mso-width-relative:margin;mso-height-relative:margin" o:gfxdata="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" strokecolor="#4472c4 [3204]" strokeweight=".5pt">
+                <v:stroke endarrow="block" joinstyle="miter"/>
+              </v:shape>
+            </w:pict>
+          </mc:Fallback>
+        </mc:AlternateContent>
+      </w:r>
+      <w:r>
+        <w:rPr>
+          <w:noProof/>
+        </w:rPr>
+        <mc:AlternateContent>
+          <mc:Choice Requires="wps">
+            <w:drawing>
+              <wp:anchor distT="0" distB="0" distL="114300" distR="114300" simplePos="0" relativeHeight="251746304" behindDoc="0" locked="0" layoutInCell="1" allowOverlap="1" wp14:anchorId="78EFB13D" wp14:editId="68410DF3">
+                <wp:simplePos x="0" y="0"/>
+                <wp:positionH relativeFrom="column">
+                  <wp:posOffset>2742836</wp:posOffset>
+                </wp:positionH>
+                <wp:positionV relativeFrom="paragraph">
+                  <wp:posOffset>2150272</wp:posOffset>
+                </wp:positionV>
+                <wp:extent cx="826770" cy="282102"/>
+                <wp:effectExtent l="0" t="0" r="0" b="0"/>
+                <wp:wrapNone/>
+                <wp:docPr id="59" name="Text Box 59"/>
+                <wp:cNvGraphicFramePr/>
+                <a:graphic xmlns:a="http://schemas.openxmlformats.org/drawingml/2006/main">
+                  <a:graphicData uri="http://schemas.microsoft.com/office/word/2010/wordprocessingShape">
+                    <wps:wsp>
+                      <wps:cNvSpPr txBox="1"/>
+                      <wps:spPr>
+                        <a:xfrm>
+                          <a:off x="0" y="0"/>
+                          <a:ext cx="826770" cy="282102"/>
+                        </a:xfrm>
+                        <a:prstGeom prst="rect">
+                          <a:avLst/>
+                        </a:prstGeom>
+                        <a:solidFill>
+                          <a:schemeClr val="lt1"/>
+                        </a:solidFill>
+                        <a:ln w="6350">
+                          <a:noFill/>
+                        </a:ln>
+                      </wps:spPr>
+                      <wps:txbx>
+                        <w:txbxContent>
+                          <w:p>
+                            <w:r>
+                              <w:t>HAS</w:t>
+                            </w:r>
+                          </w:p>
+                        </w:txbxContent>
+                      </wps:txbx>
+                      <wps:bodyPr rot="0" spcFirstLastPara="0" vertOverflow="overflow" horzOverflow="overflow" vert="horz" wrap="square" lIns="91440" tIns="45720" rIns="91440" bIns="45720" numCol="1" spcCol="0" rtlCol="0" fromWordArt="0" anchor="t" anchorCtr="0" forceAA="0" compatLnSpc="1">
+                        <a:prstTxWarp prst="textNoShape">
+                          <a:avLst/>
+                        </a:prstTxWarp>
+                        <a:noAutofit/>
+                      </wps:bodyPr>
+                    </wps:wsp>
+                  </a:graphicData>
+                </a:graphic>
+                <wp14:sizeRelH relativeFrom="margin">
+                  <wp14:pctWidth>0</wp14:pctWidth>
+                </wp14:sizeRelH>
+                <wp14:sizeRelV relativeFrom="margin">
+                  <wp14:pctHeight>0</wp14:pctHeight>
+                </wp14:sizeRelV>
+              </wp:anchor>
+            </w:drawing>
+          </mc:Choice>
+          <mc:Fallback>
+            <w:pict>
+              <v:shape w14:anchorId="78EFB13D" id="Text Box 59" o:spid="_x0000_s1027" type="#_x0000_t202" style="position:absolute;margin-left:215.95pt;margin-top:169.3pt;width:65.1pt;height:22.2pt;z-index:251746304;visibility:visible;mso-wrap-style:square;mso-width-percent:0;mso-height-percent:0;mso-wrap-distance-left:9pt;mso-wrap-distance-top:0;mso-wrap-distance-right:9pt;mso-wrap-distance-bottom:0;mso-position-horizontal:absolute;mso-position-horizontal-relative:text;mso-position-vertical:absolute;mso-position-vertical-relative:text;mso-width-percent:0;mso-height-percent:0;mso-width-relative:margin;mso-height-relative:margin;v-text-anchor:top" o:gfxdata="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" fillcolor="white [3201]" stroked="f" strokeweight=".5pt">
+                <v:textbox>
+                  <w:txbxContent>
+                    <w:p>
+                      <w:r>
+                        <w:t>HAS</w:t>
+                      </w:r>
+                    </w:p>
+                  </w:txbxContent>
+                </v:textbox>
+              </v:shape>
+            </w:pict>
+          </mc:Fallback>
+        </mc:AlternateContent>
+      </w:r>
+      <w:r>
+        <w:rPr>
+          <w:noProof/>
+        </w:rPr>
+        <mc:AlternateContent>
+          <mc:Choice Requires="wps">
+            <w:drawing>
+              <wp:anchor distT="0" distB="0" distL="114300" distR="114300" simplePos="0" relativeHeight="251748352" behindDoc="0" locked="0" layoutInCell="1" allowOverlap="1" wp14:anchorId="7CA4987B" wp14:editId="303AE1C0">
+                <wp:simplePos x="0" y="0"/>
+                <wp:positionH relativeFrom="column">
+                  <wp:posOffset>3637374</wp:posOffset>
+                </wp:positionH>
+                <wp:positionV relativeFrom="paragraph">
+                  <wp:posOffset>3189484</wp:posOffset>
+                </wp:positionV>
+                <wp:extent cx="1245141" cy="1196502"/>
+                <wp:effectExtent l="0" t="0" r="12700" b="10160"/>
+                <wp:wrapNone/>
+                <wp:docPr id="61" name="Rectangle 61"/>
+                <wp:cNvGraphicFramePr/>
+                <a:graphic xmlns:a="http://schemas.openxmlformats.org/drawingml/2006/main">
+                  <a:graphicData uri="http://schemas.microsoft.com/office/word/2010/wordprocessingShape">
+                    <wps:wsp>
+                      <wps:cNvSpPr/>
+                      <wps:spPr>
+                        <a:xfrm>
+                          <a:off x="0" y="0"/>
+                          <a:ext cx="1245141" cy="1196502"/>
+                        </a:xfrm>
+                        <a:prstGeom prst="rect">
+                          <a:avLst/>
+                        </a:prstGeom>
+                      </wps:spPr>
+                      <wps:style>
+                        <a:lnRef idx="2">
+                          <a:schemeClr val="accent1">
+                            <a:shade val="50000"/>
+                          </a:schemeClr>
+                        </a:lnRef>
+                        <a:fillRef idx="1">
+                          <a:schemeClr val="accent1"/>
+                        </a:fillRef>
+                        <a:effectRef idx="0">
+                          <a:schemeClr val="accent1"/>
+                        </a:effectRef>
+                        <a:fontRef idx="minor">
+                          <a:schemeClr val="lt1"/>
+                        </a:fontRef>
+                      </wps:style>
+                      <wps:txbx>
+                        <w:txbxContent>
+                          <w:p>
+                            <w:pPr>
+                              <w:jc w:val="center"/>
+                            </w:pPr>
+                            <w:r>
+                              <w:t>List&lt;</w:t>
+                            </w:r>
+                            <w:r>
+                              <w:t>Thing</w:t>
+                            </w:r>
+                            <w:r>
+                              <w:t>&gt;</w:t>
+                            </w:r>
+                          </w:p>
+                        </w:txbxContent>
+                      </wps:txbx>
+                      <wps:bodyPr rot="0" spcFirstLastPara="0" vertOverflow="overflow" horzOverflow="overflow" vert="horz" wrap="square" lIns="91440" tIns="45720" rIns="91440" bIns="45720" numCol="1" spcCol="0" rtlCol="0" fromWordArt="0" anchor="ctr" anchorCtr="0" forceAA="0" compatLnSpc="1">
+                        <a:prstTxWarp prst="textNoShape">
+                          <a:avLst/>
+                        </a:prstTxWarp>
+                        <a:noAutofit/>
+                      </wps:bodyPr>
+                    </wps:wsp>
+                  </a:graphicData>
+                </a:graphic>
+                <wp14:sizeRelH relativeFrom="margin">
+                  <wp14:pctWidth>0</wp14:pctWidth>
+                </wp14:sizeRelH>
+                <wp14:sizeRelV relativeFrom="margin">
+                  <wp14:pctHeight>0</wp14:pctHeight>
+                </wp14:sizeRelV>
+              </wp:anchor>
+            </w:drawing>
+          </mc:Choice>
+          <mc:Fallback>
+            <w:pict>
+              <v:rect w14:anchorId="7CA4987B" id="Rectangle 61" o:spid="_x0000_s1028" style="position:absolute;margin-left:286.4pt;margin-top:251.15pt;width:98.05pt;height:94.2pt;z-index:251748352;visibility:visible;mso-wrap-style:square;mso-width-percent:0;mso-height-percent:0;mso-wrap-distance-left:9pt;mso-wrap-distance-top:0;mso-wrap-distance-right:9pt;mso-wrap-distance-bottom:0;mso-position-horizontal:absolute;mso-position-horizontal-relative:text;mso-position-vertical:absolute;mso-position-vertical-relative:text;mso-width-percent:0;mso-height-percent:0;mso-width-relative:margin;mso-height-relative:margin;v-text-anchor:middle" o:gfxdata="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" fillcolor="#4472c4 [3204]" strokecolor="#1f3763 [1604]" strokeweight="1pt">
+                <v:textbox>
+                  <w:txbxContent>
+                    <w:p>
+                      <w:pPr>
+                        <w:jc w:val="center"/>
+                      </w:pPr>
+                      <w:r>
+                        <w:t>List&lt;</w:t>
+                      </w:r>
+                      <w:r>
+                        <w:t>Thing</w:t>
+                      </w:r>
+                      <w:r>
+                        <w:t>&gt;</w:t>
+                      </w:r>
+                    </w:p>
+                  </w:txbxContent>
+                </v:textbox>
+              </v:rect>
+            </w:pict>
+          </mc:Fallback>
+        </mc:AlternateContent>
+      </w:r>
+      <w:r>
+        <w:rPr>
+          <w:noProof/>
+        </w:rPr>
+        <mc:AlternateContent>
+          <mc:Choice Requires="wps">
+            <w:drawing>
+              <wp:anchor distT="0" distB="0" distL="114300" distR="114300" simplePos="0" relativeHeight="251745280" behindDoc="0" locked="0" layoutInCell="1" allowOverlap="1" wp14:anchorId="2476332C" wp14:editId="69B8271C">
+                <wp:simplePos x="0" y="0"/>
+                <wp:positionH relativeFrom="column">
+                  <wp:posOffset>2393004</wp:posOffset>
+                </wp:positionH>
+                <wp:positionV relativeFrom="paragraph">
+                  <wp:posOffset>2098270</wp:posOffset>
+                </wp:positionV>
+                <wp:extent cx="1244600" cy="45719"/>
+                <wp:effectExtent l="0" t="25400" r="25400" b="69215"/>
+                <wp:wrapNone/>
+                <wp:docPr id="58" name="Straight Arrow Connector 58"/>
+                <wp:cNvGraphicFramePr/>
+                <a:graphic xmlns:a="http://schemas.openxmlformats.org/drawingml/2006/main">
+                  <a:graphicData uri="http://schemas.microsoft.com/office/word/2010/wordprocessingShape">
+                    <wps:wsp>
+                      <wps:cNvCnPr/>
+                      <wps:spPr>
+                        <a:xfrm>
+                          <a:off x="0" y="0"/>
+                          <a:ext cx="1244600" cy="45719"/>
+                        </a:xfrm>
+                        <a:prstGeom prst="straightConnector1">
+                          <a:avLst/>
+                        </a:prstGeom>
+                        <a:ln>
+                          <a:tailEnd type="triangle"/>
+                        </a:ln>
+                      </wps:spPr>
+                      <wps:style>
+                        <a:lnRef idx="1">
+                          <a:schemeClr val="accent1"/>
+                        </a:lnRef>
+                        <a:fillRef idx="0">
+                          <a:schemeClr val="accent1"/>
+                        </a:fillRef>
+                        <a:effectRef idx="0">
+                          <a:schemeClr val="accent1"/>
+                        </a:effectRef>
+                        <a:fontRef idx="minor">
+                          <a:schemeClr val="tx1"/>
+                        </a:fontRef>
+                      </wps:style>
+                      <wps:bodyPr/>
+                    </wps:wsp>
+                  </a:graphicData>
+                </a:graphic>
+                <wp14:sizeRelH relativeFrom="margin">
+                  <wp14:pctWidth>0</wp14:pctWidth>
+                </wp14:sizeRelH>
+                <wp14:sizeRelV relativeFrom="margin">
+                  <wp14:pctHeight>0</wp14:pctHeight>
+                </wp14:sizeRelV>
+              </wp:anchor>
+            </w:drawing>
+          </mc:Choice>
+          <mc:Fallback>
+            <w:pict>
+              <v:shape w14:anchorId="628467BD" id="Straight Arrow Connector 58" o:spid="_x0000_s1026" type="#_x0000_t32" style="position:absolute;margin-left:188.45pt;margin-top:165.2pt;width:98pt;height:3.6pt;z-index:251745280;visibility:visible;mso-wrap-style:square;mso-width-percent:0;mso-height-percent:0;mso-wrap-distance-left:9pt;mso-wrap-distance-top:0;mso-wrap-distance-right:9pt;mso-wrap-distance-bottom:0;mso-position-horizontal:absolute;mso-position-horizontal-relative:text;mso-position-vertical:absolute;mso-position-vertical-relative:text;mso-width-percent:0;mso-height-percent:0;mso-width-relative:margin;mso-height-relative:margin" o:gfxdata="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" strokecolor="#4472c4 [3204]" strokeweight=".5pt">
+                <v:stroke endarrow="block" joinstyle="miter"/>
+              </v:shape>
+            </w:pict>
+          </mc:Fallback>
+        </mc:AlternateContent>
+      </w:r>
+      <w:r>
+        <w:rPr>
+          <w:noProof/>
+        </w:rPr>
+        <mc:AlternateContent>
+          <mc:Choice Requires="wps">
+            <w:drawing>
+              <wp:anchor distT="0" distB="0" distL="114300" distR="114300" simplePos="0" relativeHeight="251744256" behindDoc="0" locked="0" layoutInCell="1" allowOverlap="1" wp14:anchorId="13912212" wp14:editId="5EF4646C">
+                <wp:simplePos x="0" y="0"/>
+                <wp:positionH relativeFrom="column">
+                  <wp:posOffset>3636104</wp:posOffset>
+                </wp:positionH>
+                <wp:positionV relativeFrom="paragraph">
+                  <wp:posOffset>1807385</wp:posOffset>
+                </wp:positionV>
+                <wp:extent cx="1245141" cy="1196502"/>
+                <wp:effectExtent l="0" t="0" r="12700" b="10160"/>
+                <wp:wrapNone/>
+                <wp:docPr id="57" name="Rectangle 57"/>
+                <wp:cNvGraphicFramePr/>
+                <a:graphic xmlns:a="http://schemas.openxmlformats.org/drawingml/2006/main">
+                  <a:graphicData uri="http://schemas.microsoft.com/office/word/2010/wordprocessingShape">
+                    <wps:wsp>
+                      <wps:cNvSpPr/>
+                      <wps:spPr>
+                        <a:xfrm>
+                          <a:off x="0" y="0"/>
+                          <a:ext cx="1245141" cy="1196502"/>
+                        </a:xfrm>
+                        <a:prstGeom prst="rect">
+                          <a:avLst/>
+                        </a:prstGeom>
+                      </wps:spPr>
+                      <wps:style>
+                        <a:lnRef idx="2">
+                          <a:schemeClr val="accent1">
+                            <a:shade val="50000"/>
+                          </a:schemeClr>
+                        </a:lnRef>
+                        <a:fillRef idx="1">
+                          <a:schemeClr val="accent1"/>
+                        </a:fillRef>
+                        <a:effectRef idx="0">
+                          <a:schemeClr val="accent1"/>
+                        </a:effectRef>
+                        <a:fontRef idx="minor">
+                          <a:schemeClr val="lt1"/>
+                        </a:fontRef>
+                      </wps:style>
+                      <wps:txbx>
+                        <w:txbxContent>
+                          <w:p>
+                            <w:pPr>
+                              <w:jc w:val="center"/>
+                            </w:pPr>
+                            <w:r>
+                              <w:t>List&lt;</w:t>
+                            </w:r>
+                            <w:r>
+                              <w:t>Player</w:t>
+                            </w:r>
+                            <w:r>
+                              <w:t>&gt;</w:t>
+                            </w:r>
+                          </w:p>
+                        </w:txbxContent>
+                      </wps:txbx>
+                      <wps:bodyPr rot="0" spcFirstLastPara="0" vertOverflow="overflow" horzOverflow="overflow" vert="horz" wrap="square" lIns="91440" tIns="45720" rIns="91440" bIns="45720" numCol="1" spcCol="0" rtlCol="0" fromWordArt="0" anchor="ctr" anchorCtr="0" forceAA="0" compatLnSpc="1">
+                        <a:prstTxWarp prst="textNoShape">
+                          <a:avLst/>
+                        </a:prstTxWarp>
+                        <a:noAutofit/>
+                      </wps:bodyPr>
+                    </wps:wsp>
+                  </a:graphicData>
+                </a:graphic>
+                <wp14:sizeRelH relativeFrom="margin">
+                  <wp14:pctWidth>0</wp14:pctWidth>
+                </wp14:sizeRelH>
+                <wp14:sizeRelV relativeFrom="margin">
+                  <wp14:pctHeight>0</wp14:pctHeight>
+                </wp14:sizeRelV>
+              </wp:anchor>
+            </w:drawing>
+          </mc:Choice>
+          <mc:Fallback>
+            <w:pict>
+              <v:rect w14:anchorId="13912212" id="Rectangle 57" o:spid="_x0000_s1029" style="position:absolute;margin-left:286.3pt;margin-top:142.3pt;width:98.05pt;height:94.2pt;z-index:251744256;visibility:visible;mso-wrap-style:square;mso-width-percent:0;mso-height-percent:0;mso-wrap-distance-left:9pt;mso-wrap-distance-top:0;mso-wrap-distance-right:9pt;mso-wrap-distance-bottom:0;mso-position-horizontal:absolute;mso-position-horizontal-relative:text;mso-position-vertical:absolute;mso-position-vertical-relative:text;mso-width-percent:0;mso-height-percent:0;mso-width-relative:margin;mso-height-relative:margin;v-text-anchor:middle" o:gfxdata="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" fillcolor="#4472c4 [3204]" strokecolor="#1f3763 [1604]" strokeweight="1pt">
+                <v:textbox>
+                  <w:txbxContent>
+                    <w:p>
+                      <w:pPr>
+                        <w:jc w:val="center"/>
+                      </w:pPr>
+                      <w:r>
+                        <w:t>List&lt;</w:t>
+                      </w:r>
+                      <w:r>
+                        <w:t>Player</w:t>
+                      </w:r>
+                      <w:r>
+                        <w:t>&gt;</w:t>
+                      </w:r>
+                    </w:p>
+                  </w:txbxContent>
+                </v:textbox>
+              </v:rect>
+            </w:pict>
+          </mc:Fallback>
+        </mc:AlternateContent>
+      </w:r>
+      <w:r>
+        <w:rPr>
+          <w:noProof/>
+        </w:rPr>
+        <mc:AlternateContent>
+          <mc:Choice Requires="wps">
+            <w:drawing>
+              <wp:anchor distT="0" distB="0" distL="114300" distR="114300" simplePos="0" relativeHeight="251742208" behindDoc="0" locked="0" layoutInCell="1" allowOverlap="1" wp14:anchorId="74B202DD" wp14:editId="5ED3BB43">
+                <wp:simplePos x="0" y="0"/>
+                <wp:positionH relativeFrom="column">
+                  <wp:posOffset>768404</wp:posOffset>
+                </wp:positionH>
+                <wp:positionV relativeFrom="paragraph">
+                  <wp:posOffset>1808021</wp:posOffset>
+                </wp:positionV>
+                <wp:extent cx="1624519" cy="2490280"/>
+                <wp:effectExtent l="0" t="0" r="13970" b="12065"/>
+                <wp:wrapNone/>
+                <wp:docPr id="56" name="Rectangle 56"/>
+                <wp:cNvGraphicFramePr/>
+                <a:graphic xmlns:a="http://schemas.openxmlformats.org/drawingml/2006/main">
+                  <a:graphicData uri="http://schemas.microsoft.com/office/word/2010/wordprocessingShape">
+                    <wps:wsp>
+                      <wps:cNvSpPr/>
+                      <wps:spPr>
+                        <a:xfrm>
+                          <a:off x="0" y="0"/>
+                          <a:ext cx="1624519" cy="2490280"/>
+                        </a:xfrm>
+                        <a:prstGeom prst="rect">
+                          <a:avLst/>
+                        </a:prstGeom>
+                      </wps:spPr>
+                      <wps:style>
+                        <a:lnRef idx="2">
+                          <a:schemeClr val="accent1">
+                            <a:shade val="50000"/>
+                          </a:schemeClr>
+                        </a:lnRef>
+                        <a:fillRef idx="1">
+                          <a:schemeClr val="accent1"/>
+                        </a:fillRef>
+                        <a:effectRef idx="0">
+                          <a:schemeClr val="accent1"/>
+                        </a:effectRef>
+                        <a:fontRef idx="minor">
+                          <a:schemeClr val="lt1"/>
+                        </a:fontRef>
+                      </wps:style>
+                      <wps:txbx>
+                        <w:txbxContent>
+                          <w:p>
+                            <w:pPr>
+                              <w:jc w:val="center"/>
+                            </w:pPr>
+                            <w:r>
+                              <w:t>Room</w:t>
+                            </w:r>
+                          </w:p>
+                          <w:p>
+                            <w:pPr>
+                              <w:jc w:val="center"/>
+                            </w:pPr>
+                          </w:p>
+                          <w:p>
+                            <w:pPr>
+                              <w:jc w:val="center"/>
+                            </w:pPr>
+                            <w:r>
+                              <w:t>Room *north;</w:t>
+                            </w:r>
+                          </w:p>
+                          <w:p>
+                            <w:pPr>
+                              <w:jc w:val="center"/>
+                            </w:pPr>
+                            <w:r>
+                              <w:t>Room *south;</w:t>
+                            </w:r>
+                          </w:p>
+                          <w:p>
+                            <w:pPr>
+                              <w:jc w:val="center"/>
+                            </w:pPr>
+                            <w:r>
+                              <w:t>Room *west;</w:t>
+                            </w:r>
+                          </w:p>
+                          <w:p>
+                            <w:pPr>
+                              <w:jc w:val="center"/>
+                            </w:pPr>
+                            <w:r>
+                              <w:t>Room *east;</w:t>
+                            </w:r>
+                          </w:p>
+                          <w:p>
+                            <w:pPr>
+                              <w:jc w:val="center"/>
+                            </w:pPr>
+                          </w:p>
+                          <w:p>
+                            <w:pPr>
+                              <w:jc w:val="center"/>
+                            </w:pPr>
+                          </w:p>
+                          <w:p>
+                            <w:pPr>
+                              <w:jc w:val="center"/>
+                            </w:pPr>
+                          </w:p>
+                        </w:txbxContent>
+                      </wps:txbx>
+                      <wps:bodyPr rot="0" spcFirstLastPara="0" vertOverflow="overflow" horzOverflow="overflow" vert="horz" wrap="square" lIns="91440" tIns="45720" rIns="91440" bIns="45720" numCol="1" spcCol="0" rtlCol="0" fromWordArt="0" anchor="ctr" anchorCtr="0" forceAA="0" compatLnSpc="1">
+                        <a:prstTxWarp prst="textNoShape">
+                          <a:avLst/>
+                        </a:prstTxWarp>
+                        <a:noAutofit/>
+                      </wps:bodyPr>
+                    </wps:wsp>
+                  </a:graphicData>
+                </a:graphic>
+                <wp14:sizeRelH relativeFrom="margin">
+                  <wp14:pctWidth>0</wp14:pctWidth>
+                </wp14:sizeRelH>
+                <wp14:sizeRelV relativeFrom="margin">
+                  <wp14:pctHeight>0</wp14:pctHeight>
+                </wp14:sizeRelV>
+              </wp:anchor>
+            </w:drawing>
+          </mc:Choice>
+          <mc:Fallback>
+            <w:pict>
+              <v:rect w14:anchorId="74B202DD" id="Rectangle 56" o:spid="_x0000_s1030" style="position:absolute;margin-left:60.5pt;margin-top:142.35pt;width:127.9pt;height:196.1pt;z-index:251742208;visibility:visible;mso-wrap-style:square;mso-width-percent:0;mso-height-percent:0;mso-wrap-distance-left:9pt;mso-wrap-distance-top:0;mso-wrap-distance-right:9pt;mso-wrap-distance-bottom:0;mso-position-horizontal:absolute;mso-position-horizontal-relative:text;mso-position-vertical:absolute;mso-position-vertical-relative:text;mso-width-percent:0;mso-height-percent:0;mso-width-relative:margin;mso-height-relative:margin;v-text-anchor:middle" o:gfxdata="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" fillcolor="#4472c4 [3204]" strokecolor="#1f3763 [1604]" strokeweight="1pt">
+                <v:textbox>
+                  <w:txbxContent>
+                    <w:p>
+                      <w:pPr>
+                        <w:jc w:val="center"/>
+                      </w:pPr>
+                      <w:r>
+                        <w:t>Room</w:t>
+                      </w:r>
+                    </w:p>
+                    <w:p>
+                      <w:pPr>
+                        <w:jc w:val="center"/>
+                      </w:pPr>
+                    </w:p>
+                    <w:p>
+                      <w:pPr>
+                        <w:jc w:val="center"/>
+                      </w:pPr>
+                      <w:r>
+                        <w:t>Room *north;</w:t>
+                      </w:r>
+                    </w:p>
+                    <w:p>
+                      <w:pPr>
+                        <w:jc w:val="center"/>
+                      </w:pPr>
+                      <w:r>
+                        <w:t>Room *south;</w:t>
+                      </w:r>
+                    </w:p>
+                    <w:p>
+                      <w:pPr>
+                        <w:jc w:val="center"/>
+                      </w:pPr>
+                      <w:r>
+                        <w:t>Room *west;</w:t>
+                      </w:r>
+                    </w:p>
+                    <w:p>
+                      <w:pPr>
+                        <w:jc w:val="center"/>
+                      </w:pPr>
+                      <w:r>
+                        <w:t>Room *east;</w:t>
+                      </w:r>
+                    </w:p>
+                    <w:p>
+                      <w:pPr>
+                        <w:jc w:val="center"/>
+                      </w:pPr>
+                    </w:p>
+                    <w:p>
+                      <w:pPr>
+                        <w:jc w:val="center"/>
+                      </w:pPr>
+                    </w:p>
+                    <w:p>
+                      <w:pPr>
+                        <w:jc w:val="center"/>
+                      </w:pPr>
+                    </w:p>
+                  </w:txbxContent>
+                </v:textbox>
+              </v:rect>
+            </w:pict>
+          </mc:Fallback>
+        </mc:AlternateContent>
+      </w:r>
+      <w:r>
         <w:br w:type="page"/>
-      </w:r>
-      <w:r>
-        <w:rPr>
-          <w:sz w:val="40"/>
-          <w:szCs w:val="40"/>
-        </w:rPr>
-        <w:lastRenderedPageBreak/>
-        <w:t>Hide and Seek Design document</w:t>
       </w:r>
     </w:p>
     <w:p/>
@@ -105,7 +862,7 @@
           </mc:Choice>
           <mc:Fallback>
             <w:pict>
-              <v:rect w14:anchorId="6ACAD414" id="Rectangle 14" o:spid="_x0000_s1026" style="position:absolute;margin-left:233.5pt;margin-top:8.8pt;width:199.5pt;height:88.2pt;z-index:251685888;visibility:visible;mso-wrap-style:square;mso-width-percent:0;mso-wrap-distance-left:9pt;mso-wrap-distance-top:0;mso-wrap-distance-right:9pt;mso-wrap-distance-bottom:0;mso-position-horizontal:absolute;mso-position-horizontal-relative:text;mso-position-vertical:absolute;mso-position-vertical-relative:text;mso-width-percent:0;mso-width-relative:margin;v-text-anchor:middle" o:gfxdata="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" fillcolor="#4472c4 [3204]" strokecolor="#1f3763 [1604]" strokeweight="1pt">
+              <v:rect w14:anchorId="6ACAD414" id="Rectangle 14" o:spid="_x0000_s1031" style="position:absolute;margin-left:233.5pt;margin-top:8.8pt;width:199.5pt;height:88.2pt;z-index:251685888;visibility:visible;mso-wrap-style:square;mso-width-percent:0;mso-wrap-distance-left:9pt;mso-wrap-distance-top:0;mso-wrap-distance-right:9pt;mso-wrap-distance-bottom:0;mso-position-horizontal:absolute;mso-position-horizontal-relative:text;mso-position-vertical:absolute;mso-position-vertical-relative:text;mso-width-percent:0;mso-width-relative:margin;v-text-anchor:middle" o:gfxdata="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" fillcolor="#4472c4 [3204]" strokecolor="#1f3763 [1604]" strokeweight="1pt">
                 <v:textbox>
                   <w:txbxContent>
                     <w:p>
@@ -198,7 +955,7 @@
           </mc:Choice>
           <mc:Fallback>
             <w:pict>
-              <v:rect w14:anchorId="1125C005" id="Rectangle 15" o:spid="_x0000_s1027" style="position:absolute;margin-left:28.95pt;margin-top:8.85pt;width:93.75pt;height:88.2pt;z-index:251682816;visibility:visible;mso-wrap-style:square;mso-wrap-distance-left:9pt;mso-wrap-distance-top:0;mso-wrap-distance-right:9pt;mso-wrap-distance-bottom:0;mso-position-horizontal:absolute;mso-position-horizontal-relative:text;mso-position-vertical:absolute;mso-position-vertical-relative:text;v-text-anchor:middle" o:gfxdata="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" fillcolor="#4472c4 [3204]" strokecolor="#1f3763 [1604]" strokeweight="1pt">
+              <v:rect w14:anchorId="1125C005" id="Rectangle 15" o:spid="_x0000_s1032" style="position:absolute;margin-left:28.95pt;margin-top:8.85pt;width:93.75pt;height:88.2pt;z-index:251682816;visibility:visible;mso-wrap-style:square;mso-wrap-distance-left:9pt;mso-wrap-distance-top:0;mso-wrap-distance-right:9pt;mso-wrap-distance-bottom:0;mso-position-horizontal:absolute;mso-position-horizontal-relative:text;mso-position-vertical:absolute;mso-position-vertical-relative:text;v-text-anchor:middle" o:gfxdata="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" fillcolor="#4472c4 [3204]" strokecolor="#1f3763 [1604]" strokeweight="1pt">
                 <v:textbox>
                   <w:txbxContent>
                     <w:p>
@@ -285,11 +1042,7 @@
           </mc:Choice>
           <mc:Fallback>
             <w:pict>
-              <v:shapetype w14:anchorId="04598273" id="_x0000_t202" coordsize="21600,21600" o:spt="202" path="m,l,21600r21600,l21600,xe">
-                <v:stroke joinstyle="miter"/>
-                <v:path gradientshapeok="t" o:connecttype="rect"/>
-              </v:shapetype>
-              <v:shape id="Text Box 16" o:spid="_x0000_s1028" type="#_x0000_t202" style="position:absolute;margin-left:144.75pt;margin-top:36pt;width:58.2pt;height:21.45pt;z-index:251689984;visibility:visible;mso-wrap-style:square;mso-height-percent:0;mso-wrap-distance-left:9pt;mso-wrap-distance-top:0;mso-wrap-distance-right:9pt;mso-wrap-distance-bottom:0;mso-position-horizontal:absolute;mso-position-horizontal-relative:text;mso-position-vertical:absolute;mso-position-vertical-relative:text;mso-height-percent:0;mso-height-relative:margin;v-text-anchor:top" o:gfxdata="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" fillcolor="white [3201]" stroked="f" strokeweight=".5pt">
+              <v:shape w14:anchorId="04598273" id="Text Box 16" o:spid="_x0000_s1033" type="#_x0000_t202" style="position:absolute;margin-left:144.75pt;margin-top:36pt;width:58.2pt;height:21.45pt;z-index:251689984;visibility:visible;mso-wrap-style:square;mso-height-percent:0;mso-wrap-distance-left:9pt;mso-wrap-distance-top:0;mso-wrap-distance-right:9pt;mso-wrap-distance-bottom:0;mso-position-horizontal:absolute;mso-position-horizontal-relative:text;mso-position-vertical:absolute;mso-position-vertical-relative:text;mso-height-percent:0;mso-height-relative:margin;v-text-anchor:top" o:gfxdata="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" fillcolor="white [3201]" stroked="f" strokeweight=".5pt">
                 <v:textbox>
                   <w:txbxContent>
                     <w:p>
@@ -371,11 +1124,7 @@
           </mc:Choice>
           <mc:Fallback>
             <w:pict>
-              <v:shapetype w14:anchorId="65228E4B" id="_x0000_t32" coordsize="21600,21600" o:spt="32" o:oned="t" path="m,l21600,21600e" filled="f">
-                <v:path arrowok="t" fillok="f" o:connecttype="none"/>
-                <o:lock v:ext="edit" shapetype="t"/>
-              </v:shapetype>
-              <v:shape id="Straight Arrow Connector 17" o:spid="_x0000_s1026" type="#_x0000_t32" style="position:absolute;margin-left:122.55pt;margin-top:31.65pt;width:111.05pt;height:3.6pt;flip:y;z-index:251688960;visibility:visible;mso-wrap-style:square;mso-width-percent:0;mso-height-percent:0;mso-wrap-distance-left:9pt;mso-wrap-distance-top:0;mso-wrap-distance-right:9pt;mso-wrap-distance-bottom:0;mso-position-horizontal:absolute;mso-position-horizontal-relative:text;mso-position-vertical:absolute;mso-position-vertical-relative:text;mso-width-percent:0;mso-height-percent:0;mso-width-relative:margin;mso-height-relative:margin" o:gfxdata="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" strokecolor="#4472c4 [3204]" strokeweight="2.25pt">
+              <v:shape w14:anchorId="6EB658D1" id="Straight Arrow Connector 17" o:spid="_x0000_s1026" type="#_x0000_t32" style="position:absolute;margin-left:122.55pt;margin-top:31.65pt;width:111.05pt;height:3.6pt;flip:y;z-index:251688960;visibility:visible;mso-wrap-style:square;mso-width-percent:0;mso-height-percent:0;mso-wrap-distance-left:9pt;mso-wrap-distance-top:0;mso-wrap-distance-right:9pt;mso-wrap-distance-bottom:0;mso-position-horizontal:absolute;mso-position-horizontal-relative:text;mso-position-vertical:absolute;mso-position-vertical-relative:text;mso-width-percent:0;mso-height-percent:0;mso-width-relative:margin;mso-height-relative:margin" o:gfxdata="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" strokecolor="#4472c4 [3204]" strokeweight="2.25pt">
                 <v:stroke endarrow="block" joinstyle="miter"/>
               </v:shape>
             </w:pict>
@@ -447,7 +1196,7 @@
           </mc:Choice>
           <mc:Fallback>
             <w:pict>
-              <v:shape w14:anchorId="0A6829DE" id="Straight Arrow Connector 18" o:spid="_x0000_s1026" type="#_x0000_t32" style="position:absolute;margin-left:84.2pt;margin-top:82.35pt;width:22.4pt;height:89.15pt;flip:x y;z-index:251687936;visibility:visible;mso-wrap-style:square;mso-width-percent:0;mso-height-percent:0;mso-wrap-distance-left:9pt;mso-wrap-distance-top:0;mso-wrap-distance-right:9pt;mso-wrap-distance-bottom:0;mso-position-horizontal:absolute;mso-position-horizontal-relative:text;mso-position-vertical:absolute;mso-position-vertical-relative:text;mso-width-percent:0;mso-height-percent:0;mso-width-relative:margin;mso-height-relative:margin" o:gfxdata="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" strokecolor="#4472c4 [3204]" strokeweight=".5pt">
+              <v:shape w14:anchorId="417A942A" id="Straight Arrow Connector 18" o:spid="_x0000_s1026" type="#_x0000_t32" style="position:absolute;margin-left:84.2pt;margin-top:82.35pt;width:22.4pt;height:89.15pt;flip:x y;z-index:251687936;visibility:visible;mso-wrap-style:square;mso-width-percent:0;mso-height-percent:0;mso-wrap-distance-left:9pt;mso-wrap-distance-top:0;mso-wrap-distance-right:9pt;mso-wrap-distance-bottom:0;mso-position-horizontal:absolute;mso-position-horizontal-relative:text;mso-position-vertical:absolute;mso-position-vertical-relative:text;mso-width-percent:0;mso-height-percent:0;mso-width-relative:margin;mso-height-relative:margin" o:gfxdata="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" strokecolor="#4472c4 [3204]" strokeweight=".5pt">
                 <v:stroke endarrow="block" joinstyle="miter"/>
               </v:shape>
             </w:pict>
@@ -519,7 +1268,7 @@
           </mc:Choice>
           <mc:Fallback>
             <w:pict>
-              <v:shape w14:anchorId="30E250C7" id="Straight Arrow Connector 19" o:spid="_x0000_s1026" type="#_x0000_t32" style="position:absolute;margin-left:12.85pt;margin-top:82.35pt;width:44pt;height:83pt;flip:y;z-index:251686912;visibility:visible;mso-wrap-style:square;mso-width-percent:0;mso-height-percent:0;mso-wrap-distance-left:9pt;mso-wrap-distance-top:0;mso-wrap-distance-right:9pt;mso-wrap-distance-bottom:0;mso-position-horizontal:absolute;mso-position-horizontal-relative:text;mso-position-vertical:absolute;mso-position-vertical-relative:text;mso-width-percent:0;mso-height-percent:0;mso-width-relative:margin;mso-height-relative:margin" o:gfxdata="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" strokecolor="#4472c4 [3204]" strokeweight=".5pt">
+              <v:shape w14:anchorId="5730D10F" id="Straight Arrow Connector 19" o:spid="_x0000_s1026" type="#_x0000_t32" style="position:absolute;margin-left:12.85pt;margin-top:82.35pt;width:44pt;height:83pt;flip:y;z-index:251686912;visibility:visible;mso-wrap-style:square;mso-width-percent:0;mso-height-percent:0;mso-wrap-distance-left:9pt;mso-wrap-distance-top:0;mso-wrap-distance-right:9pt;mso-wrap-distance-bottom:0;mso-position-horizontal:absolute;mso-position-horizontal-relative:text;mso-position-vertical:absolute;mso-position-vertical-relative:text;mso-width-percent:0;mso-height-percent:0;mso-width-relative:margin;mso-height-relative:margin" o:gfxdata="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" strokecolor="#4472c4 [3204]" strokeweight=".5pt">
                 <v:stroke endarrow="block" joinstyle="miter"/>
               </v:shape>
             </w:pict>
@@ -601,7 +1350,7 @@
           </mc:Choice>
           <mc:Fallback>
             <w:pict>
-              <v:rect w14:anchorId="14380E67" id="Rectangle 20" o:spid="_x0000_s1029" style="position:absolute;margin-left:84.4pt;margin-top:171.85pt;width:93.75pt;height:88.2pt;z-index:251684864;visibility:visible;mso-wrap-style:square;mso-wrap-distance-left:9pt;mso-wrap-distance-top:0;mso-wrap-distance-right:9pt;mso-wrap-distance-bottom:0;mso-position-horizontal:absolute;mso-position-horizontal-relative:text;mso-position-vertical:absolute;mso-position-vertical-relative:text;v-text-anchor:middle" o:gfxdata="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" fillcolor="#4472c4 [3204]" strokecolor="#1f3763 [1604]" strokeweight="1pt">
+              <v:rect w14:anchorId="14380E67" id="Rectangle 20" o:spid="_x0000_s1034" style="position:absolute;margin-left:84.4pt;margin-top:171.85pt;width:93.75pt;height:88.2pt;z-index:251684864;visibility:visible;mso-wrap-style:square;mso-wrap-distance-left:9pt;mso-wrap-distance-top:0;mso-wrap-distance-right:9pt;mso-wrap-distance-bottom:0;mso-position-horizontal:absolute;mso-position-horizontal-relative:text;mso-position-vertical:absolute;mso-position-vertical-relative:text;v-text-anchor:middle" o:gfxdata="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" fillcolor="#4472c4 [3204]" strokecolor="#1f3763 [1604]" strokeweight="1pt">
                 <v:textbox>
                   <w:txbxContent>
                     <w:p>
@@ -694,7 +1443,7 @@
           </mc:Choice>
           <mc:Fallback>
             <w:pict>
-              <v:rect w14:anchorId="549BC892" id="Rectangle 21" o:spid="_x0000_s1030" style="position:absolute;margin-left:-52.5pt;margin-top:165.25pt;width:93.75pt;height:88.2pt;z-index:251683840;visibility:visible;mso-wrap-style:square;mso-wrap-distance-left:9pt;mso-wrap-distance-top:0;mso-wrap-distance-right:9pt;mso-wrap-distance-bottom:0;mso-position-horizontal:absolute;mso-position-horizontal-relative:text;mso-position-vertical:absolute;mso-position-vertical-relative:text;v-text-anchor:middle" o:gfxdata="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" fillcolor="#4472c4 [3204]" strokecolor="#1f3763 [1604]" strokeweight="1pt">
+              <v:rect w14:anchorId="549BC892" id="Rectangle 21" o:spid="_x0000_s1035" style="position:absolute;margin-left:-52.5pt;margin-top:165.25pt;width:93.75pt;height:88.2pt;z-index:251683840;visibility:visible;mso-wrap-style:square;mso-wrap-distance-left:9pt;mso-wrap-distance-top:0;mso-wrap-distance-right:9pt;mso-wrap-distance-bottom:0;mso-position-horizontal:absolute;mso-position-horizontal-relative:text;mso-position-vertical:absolute;mso-position-vertical-relative:text;v-text-anchor:middle" o:gfxdata="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" fillcolor="#4472c4 [3204]" strokecolor="#1f3763 [1604]" strokeweight="1pt">
                 <v:textbox>
                   <w:txbxContent>
                     <w:p>
@@ -812,7 +1561,7 @@
           </mc:Choice>
           <mc:Fallback>
             <w:pict>
-              <v:rect w14:anchorId="6E9F4CAC" id="Rectangle 9" o:spid="_x0000_s1031" style="position:absolute;margin-left:233.5pt;margin-top:8.8pt;width:199.5pt;height:88.2pt;z-index:251675648;visibility:visible;mso-wrap-style:square;mso-width-percent:0;mso-wrap-distance-left:9pt;mso-wrap-distance-top:0;mso-wrap-distance-right:9pt;mso-wrap-distance-bottom:0;mso-position-horizontal:absolute;mso-position-horizontal-relative:text;mso-position-vertical:absolute;mso-position-vertical-relative:text;mso-width-percent:0;mso-width-relative:margin;v-text-anchor:middle" o:gfxdata="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" fillcolor="#4472c4 [3204]" strokecolor="#1f3763 [1604]" strokeweight="1pt">
+              <v:rect w14:anchorId="6E9F4CAC" id="Rectangle 9" o:spid="_x0000_s1036" style="position:absolute;margin-left:233.5pt;margin-top:8.8pt;width:199.5pt;height:88.2pt;z-index:251675648;visibility:visible;mso-wrap-style:square;mso-width-percent:0;mso-wrap-distance-left:9pt;mso-wrap-distance-top:0;mso-wrap-distance-right:9pt;mso-wrap-distance-bottom:0;mso-position-horizontal:absolute;mso-position-horizontal-relative:text;mso-position-vertical:absolute;mso-position-vertical-relative:text;mso-width-percent:0;mso-width-relative:margin;v-text-anchor:middle" o:gfxdata="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" fillcolor="#4472c4 [3204]" strokecolor="#1f3763 [1604]" strokeweight="1pt">
                 <v:textbox>
                   <w:txbxContent>
                     <w:p>
@@ -916,7 +1665,7 @@
           </mc:Choice>
           <mc:Fallback>
             <w:pict>
-              <v:rect w14:anchorId="192493F2" id="Rectangle 6" o:spid="_x0000_s1032" style="position:absolute;margin-left:28.95pt;margin-top:8.85pt;width:93.75pt;height:88.2pt;z-index:251669504;visibility:visible;mso-wrap-style:square;mso-wrap-distance-left:9pt;mso-wrap-distance-top:0;mso-wrap-distance-right:9pt;mso-wrap-distance-bottom:0;mso-position-horizontal:absolute;mso-position-horizontal-relative:text;mso-position-vertical:absolute;mso-position-vertical-relative:text;v-text-anchor:middle" o:gfxdata="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" fillcolor="#4472c4 [3204]" strokecolor="#1f3763 [1604]" strokeweight="1pt">
+              <v:rect w14:anchorId="192493F2" id="Rectangle 6" o:spid="_x0000_s1037" style="position:absolute;margin-left:28.95pt;margin-top:8.85pt;width:93.75pt;height:88.2pt;z-index:251669504;visibility:visible;mso-wrap-style:square;mso-wrap-distance-left:9pt;mso-wrap-distance-top:0;mso-wrap-distance-right:9pt;mso-wrap-distance-bottom:0;mso-position-horizontal:absolute;mso-position-horizontal-relative:text;mso-position-vertical:absolute;mso-position-vertical-relative:text;v-text-anchor:middle" o:gfxdata="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" fillcolor="#4472c4 [3204]" strokecolor="#1f3763 [1604]" strokeweight="1pt">
                 <v:textbox>
                   <w:txbxContent>
                     <w:p>
@@ -1003,7 +1752,7 @@
           </mc:Choice>
           <mc:Fallback>
             <w:pict>
-              <v:shape w14:anchorId="7479C87A" id="Text Box 13" o:spid="_x0000_s1033" type="#_x0000_t202" style="position:absolute;margin-left:144.75pt;margin-top:36pt;width:58.2pt;height:21.45pt;z-index:251680768;visibility:visible;mso-wrap-style:square;mso-height-percent:0;mso-wrap-distance-left:9pt;mso-wrap-distance-top:0;mso-wrap-distance-right:9pt;mso-wrap-distance-bottom:0;mso-position-horizontal:absolute;mso-position-horizontal-relative:text;mso-position-vertical:absolute;mso-position-vertical-relative:text;mso-height-percent:0;mso-height-relative:margin;v-text-anchor:top" o:gfxdata="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" fillcolor="white [3201]" stroked="f" strokeweight=".5pt">
+              <v:shape w14:anchorId="7479C87A" id="Text Box 13" o:spid="_x0000_s1038" type="#_x0000_t202" style="position:absolute;margin-left:144.75pt;margin-top:36pt;width:58.2pt;height:21.45pt;z-index:251680768;visibility:visible;mso-wrap-style:square;mso-height-percent:0;mso-wrap-distance-left:9pt;mso-wrap-distance-top:0;mso-wrap-distance-right:9pt;mso-wrap-distance-bottom:0;mso-position-horizontal:absolute;mso-position-horizontal-relative:text;mso-position-vertical:absolute;mso-position-vertical-relative:text;mso-height-percent:0;mso-height-relative:margin;v-text-anchor:top" o:gfxdata="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" fillcolor="white [3201]" stroked="f" strokeweight=".5pt">
                 <v:textbox>
                   <w:txbxContent>
                     <w:p>
@@ -1085,7 +1834,7 @@
           </mc:Choice>
           <mc:Fallback>
             <w:pict>
-              <v:shape w14:anchorId="6FEDE4EC" id="Straight Arrow Connector 12" o:spid="_x0000_s1026" type="#_x0000_t32" style="position:absolute;margin-left:122.55pt;margin-top:31.65pt;width:111.05pt;height:3.6pt;flip:y;z-index:251679744;visibility:visible;mso-wrap-style:square;mso-width-percent:0;mso-height-percent:0;mso-wrap-distance-left:9pt;mso-wrap-distance-top:0;mso-wrap-distance-right:9pt;mso-wrap-distance-bottom:0;mso-position-horizontal:absolute;mso-position-horizontal-relative:text;mso-position-vertical:absolute;mso-position-vertical-relative:text;mso-width-percent:0;mso-height-percent:0;mso-width-relative:margin;mso-height-relative:margin" o:gfxdata="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" strokecolor="#4472c4 [3204]" strokeweight="2.25pt">
+              <v:shape w14:anchorId="530E3EE9" id="Straight Arrow Connector 12" o:spid="_x0000_s1026" type="#_x0000_t32" style="position:absolute;margin-left:122.55pt;margin-top:31.65pt;width:111.05pt;height:3.6pt;flip:y;z-index:251679744;visibility:visible;mso-wrap-style:square;mso-width-percent:0;mso-height-percent:0;mso-wrap-distance-left:9pt;mso-wrap-distance-top:0;mso-wrap-distance-right:9pt;mso-wrap-distance-bottom:0;mso-position-horizontal:absolute;mso-position-horizontal-relative:text;mso-position-vertical:absolute;mso-position-vertical-relative:text;mso-width-percent:0;mso-height-percent:0;mso-width-relative:margin;mso-height-relative:margin" o:gfxdata="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" strokecolor="#4472c4 [3204]" strokeweight="2.25pt">
                 <v:stroke endarrow="block" joinstyle="miter"/>
               </v:shape>
             </w:pict>
@@ -1157,7 +1906,7 @@
           </mc:Choice>
           <mc:Fallback>
             <w:pict>
-              <v:shape w14:anchorId="04232B22" id="Straight Arrow Connector 11" o:spid="_x0000_s1026" type="#_x0000_t32" style="position:absolute;margin-left:84.2pt;margin-top:82.35pt;width:22.4pt;height:89.15pt;flip:x y;z-index:251678720;visibility:visible;mso-wrap-style:square;mso-width-percent:0;mso-height-percent:0;mso-wrap-distance-left:9pt;mso-wrap-distance-top:0;mso-wrap-distance-right:9pt;mso-wrap-distance-bottom:0;mso-position-horizontal:absolute;mso-position-horizontal-relative:text;mso-position-vertical:absolute;mso-position-vertical-relative:text;mso-width-percent:0;mso-height-percent:0;mso-width-relative:margin;mso-height-relative:margin" o:gfxdata="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" strokecolor="#4472c4 [3204]" strokeweight=".5pt">
+              <v:shape w14:anchorId="6B787CC2" id="Straight Arrow Connector 11" o:spid="_x0000_s1026" type="#_x0000_t32" style="position:absolute;margin-left:84.2pt;margin-top:82.35pt;width:22.4pt;height:89.15pt;flip:x y;z-index:251678720;visibility:visible;mso-wrap-style:square;mso-width-percent:0;mso-height-percent:0;mso-wrap-distance-left:9pt;mso-wrap-distance-top:0;mso-wrap-distance-right:9pt;mso-wrap-distance-bottom:0;mso-position-horizontal:absolute;mso-position-horizontal-relative:text;mso-position-vertical:absolute;mso-position-vertical-relative:text;mso-width-percent:0;mso-height-percent:0;mso-width-relative:margin;mso-height-relative:margin" o:gfxdata="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" strokecolor="#4472c4 [3204]" strokeweight=".5pt">
                 <v:stroke endarrow="block" joinstyle="miter"/>
               </v:shape>
             </w:pict>
@@ -1229,7 +1978,7 @@
           </mc:Choice>
           <mc:Fallback>
             <w:pict>
-              <v:shape w14:anchorId="7FD22074" id="Straight Arrow Connector 10" o:spid="_x0000_s1026" type="#_x0000_t32" style="position:absolute;margin-left:12.85pt;margin-top:82.35pt;width:44pt;height:83pt;flip:y;z-index:251676672;visibility:visible;mso-wrap-style:square;mso-width-percent:0;mso-height-percent:0;mso-wrap-distance-left:9pt;mso-wrap-distance-top:0;mso-wrap-distance-right:9pt;mso-wrap-distance-bottom:0;mso-position-horizontal:absolute;mso-position-horizontal-relative:text;mso-position-vertical:absolute;mso-position-vertical-relative:text;mso-width-percent:0;mso-height-percent:0;mso-width-relative:margin;mso-height-relative:margin" o:gfxdata="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" strokecolor="#4472c4 [3204]" strokeweight=".5pt">
+              <v:shape w14:anchorId="6B5F4F38" id="Straight Arrow Connector 10" o:spid="_x0000_s1026" type="#_x0000_t32" style="position:absolute;margin-left:12.85pt;margin-top:82.35pt;width:44pt;height:83pt;flip:y;z-index:251676672;visibility:visible;mso-wrap-style:square;mso-width-percent:0;mso-height-percent:0;mso-wrap-distance-left:9pt;mso-wrap-distance-top:0;mso-wrap-distance-right:9pt;mso-wrap-distance-bottom:0;mso-position-horizontal:absolute;mso-position-horizontal-relative:text;mso-position-vertical:absolute;mso-position-vertical-relative:text;mso-width-percent:0;mso-height-percent:0;mso-width-relative:margin;mso-height-relative:margin" o:gfxdata="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" strokecolor="#4472c4 [3204]" strokeweight=".5pt">
                 <v:stroke endarrow="block" joinstyle="miter"/>
               </v:shape>
             </w:pict>
@@ -1311,7 +2060,7 @@
           </mc:Choice>
           <mc:Fallback>
             <w:pict>
-              <v:rect w14:anchorId="3B07DB4D" id="Rectangle 8" o:spid="_x0000_s1034" style="position:absolute;margin-left:84.4pt;margin-top:171.85pt;width:93.75pt;height:88.2pt;z-index:251673600;visibility:visible;mso-wrap-style:square;mso-wrap-distance-left:9pt;mso-wrap-distance-top:0;mso-wrap-distance-right:9pt;mso-wrap-distance-bottom:0;mso-position-horizontal:absolute;mso-position-horizontal-relative:text;mso-position-vertical:absolute;mso-position-vertical-relative:text;v-text-anchor:middle" o:gfxdata="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" fillcolor="#4472c4 [3204]" strokecolor="#1f3763 [1604]" strokeweight="1pt">
+              <v:rect w14:anchorId="3B07DB4D" id="Rectangle 8" o:spid="_x0000_s1039" style="position:absolute;margin-left:84.4pt;margin-top:171.85pt;width:93.75pt;height:88.2pt;z-index:251673600;visibility:visible;mso-wrap-style:square;mso-wrap-distance-left:9pt;mso-wrap-distance-top:0;mso-wrap-distance-right:9pt;mso-wrap-distance-bottom:0;mso-position-horizontal:absolute;mso-position-horizontal-relative:text;mso-position-vertical:absolute;mso-position-vertical-relative:text;v-text-anchor:middle" o:gfxdata="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" fillcolor="#4472c4 [3204]" strokecolor="#1f3763 [1604]" strokeweight="1pt">
                 <v:textbox>
                   <w:txbxContent>
                     <w:p>
@@ -1404,7 +2153,7 @@
           </mc:Choice>
           <mc:Fallback>
             <w:pict>
-              <v:rect w14:anchorId="5E3966CF" id="Rectangle 7" o:spid="_x0000_s1035" style="position:absolute;margin-left:-52.5pt;margin-top:165.25pt;width:93.75pt;height:88.2pt;z-index:251671552;visibility:visible;mso-wrap-style:square;mso-wrap-distance-left:9pt;mso-wrap-distance-top:0;mso-wrap-distance-right:9pt;mso-wrap-distance-bottom:0;mso-position-horizontal:absolute;mso-position-horizontal-relative:text;mso-position-vertical:absolute;mso-position-vertical-relative:text;v-text-anchor:middle" o:gfxdata="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" fillcolor="#4472c4 [3204]" strokecolor="#1f3763 [1604]" strokeweight="1pt">
+              <v:rect w14:anchorId="5E3966CF" id="Rectangle 7" o:spid="_x0000_s1040" style="position:absolute;margin-left:-52.5pt;margin-top:165.25pt;width:93.75pt;height:88.2pt;z-index:251671552;visibility:visible;mso-wrap-style:square;mso-wrap-distance-left:9pt;mso-wrap-distance-top:0;mso-wrap-distance-right:9pt;mso-wrap-distance-bottom:0;mso-position-horizontal:absolute;mso-position-horizontal-relative:text;mso-position-vertical:absolute;mso-position-vertical-relative:text;v-text-anchor:middle" o:gfxdata="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" fillcolor="#4472c4 [3204]" strokecolor="#1f3763 [1604]" strokeweight="1pt">
                 <v:textbox>
                   <w:txbxContent>
                     <w:p>
@@ -1508,7 +2257,7 @@
           </mc:Choice>
           <mc:Fallback>
             <w:pict>
-              <v:rect w14:anchorId="3A7B0A72" id="Rectangle 23" o:spid="_x0000_s1036" style="position:absolute;margin-left:201.7pt;margin-top:14.25pt;width:93.75pt;height:88.2pt;z-index:251692032;visibility:visible;mso-wrap-style:square;mso-wrap-distance-left:9pt;mso-wrap-distance-top:0;mso-wrap-distance-right:9pt;mso-wrap-distance-bottom:0;mso-position-horizontal:absolute;mso-position-horizontal-relative:text;mso-position-vertical:absolute;mso-position-vertical-relative:text;v-text-anchor:middle" o:gfxdata="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" fillcolor="#4472c4 [3204]" strokecolor="#1f3763 [1604]" strokeweight="1pt">
+              <v:rect w14:anchorId="3A7B0A72" id="Rectangle 23" o:spid="_x0000_s1041" style="position:absolute;margin-left:201.7pt;margin-top:14.25pt;width:93.75pt;height:88.2pt;z-index:251692032;visibility:visible;mso-wrap-style:square;mso-wrap-distance-left:9pt;mso-wrap-distance-top:0;mso-wrap-distance-right:9pt;mso-wrap-distance-bottom:0;mso-position-horizontal:absolute;mso-position-horizontal-relative:text;mso-position-vertical:absolute;mso-position-vertical-relative:text;v-text-anchor:middle" o:gfxdata="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" fillcolor="#4472c4 [3204]" strokecolor="#1f3763 [1604]" strokeweight="1pt">
                 <v:textbox>
                   <w:txbxContent>
                     <w:p>
@@ -1599,7 +2348,7 @@
           </mc:Choice>
           <mc:Fallback>
             <w:pict>
-              <v:shape w14:anchorId="154579E5" id="Straight Arrow Connector 35" o:spid="_x0000_s1026" type="#_x0000_t32" style="position:absolute;margin-left:257.35pt;margin-top:73.4pt;width:210.45pt;height:91.8pt;flip:x y;z-index:251711488;visibility:visible;mso-wrap-style:square;mso-width-percent:0;mso-height-percent:0;mso-wrap-distance-left:9pt;mso-wrap-distance-top:0;mso-wrap-distance-right:9pt;mso-wrap-distance-bottom:0;mso-position-horizontal:absolute;mso-position-horizontal-relative:text;mso-position-vertical:absolute;mso-position-vertical-relative:text;mso-width-percent:0;mso-height-percent:0;mso-width-relative:margin;mso-height-relative:margin" o:gfxdata="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" strokecolor="#4472c4 [3204]" strokeweight=".5pt">
+              <v:shape w14:anchorId="7E1DEE2F" id="Straight Arrow Connector 35" o:spid="_x0000_s1026" type="#_x0000_t32" style="position:absolute;margin-left:257.35pt;margin-top:73.4pt;width:210.45pt;height:91.8pt;flip:x y;z-index:251711488;visibility:visible;mso-wrap-style:square;mso-width-percent:0;mso-height-percent:0;mso-wrap-distance-left:9pt;mso-wrap-distance-top:0;mso-wrap-distance-right:9pt;mso-wrap-distance-bottom:0;mso-position-horizontal:absolute;mso-position-horizontal-relative:text;mso-position-vertical:absolute;mso-position-vertical-relative:text;mso-width-percent:0;mso-height-percent:0;mso-width-relative:margin;mso-height-relative:margin" o:gfxdata="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" strokecolor="#4472c4 [3204]" strokeweight=".5pt">
                 <v:stroke endarrow="block" joinstyle="miter"/>
               </v:shape>
             </w:pict>
@@ -1671,7 +2420,7 @@
           </mc:Choice>
           <mc:Fallback>
             <w:pict>
-              <v:shape w14:anchorId="386009C4" id="Straight Arrow Connector 34" o:spid="_x0000_s1026" type="#_x0000_t32" style="position:absolute;margin-left:247.4pt;margin-top:73.4pt;width:93.9pt;height:91.4pt;flip:x y;z-index:251709440;visibility:visible;mso-wrap-style:square;mso-width-percent:0;mso-height-percent:0;mso-wrap-distance-left:9pt;mso-wrap-distance-top:0;mso-wrap-distance-right:9pt;mso-wrap-distance-bottom:0;mso-position-horizontal:absolute;mso-position-horizontal-relative:text;mso-position-vertical:absolute;mso-position-vertical-relative:text;mso-width-percent:0;mso-height-percent:0;mso-width-relative:margin;mso-height-relative:margin" o:gfxdata="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" strokecolor="#4472c4 [3204]" strokeweight=".5pt">
+              <v:shape w14:anchorId="3898C26C" id="Straight Arrow Connector 34" o:spid="_x0000_s1026" type="#_x0000_t32" style="position:absolute;margin-left:247.4pt;margin-top:73.4pt;width:93.9pt;height:91.4pt;flip:x y;z-index:251709440;visibility:visible;mso-wrap-style:square;mso-width-percent:0;mso-height-percent:0;mso-wrap-distance-left:9pt;mso-wrap-distance-top:0;mso-wrap-distance-right:9pt;mso-wrap-distance-bottom:0;mso-position-horizontal:absolute;mso-position-horizontal-relative:text;mso-position-vertical:absolute;mso-position-vertical-relative:text;mso-width-percent:0;mso-height-percent:0;mso-width-relative:margin;mso-height-relative:margin" o:gfxdata="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" strokecolor="#4472c4 [3204]" strokeweight=".5pt">
                 <v:stroke endarrow="block" joinstyle="miter"/>
               </v:shape>
             </w:pict>
@@ -1743,7 +2492,7 @@
           </mc:Choice>
           <mc:Fallback>
             <w:pict>
-              <v:shape w14:anchorId="0E9B8BEF" id="Straight Arrow Connector 33" o:spid="_x0000_s1026" type="#_x0000_t32" style="position:absolute;margin-left:239.45pt;margin-top:73.4pt;width:3.6pt;height:91.8pt;flip:y;z-index:251707392;visibility:visible;mso-wrap-style:square;mso-width-percent:0;mso-height-percent:0;mso-wrap-distance-left:9pt;mso-wrap-distance-top:0;mso-wrap-distance-right:9pt;mso-wrap-distance-bottom:0;mso-position-horizontal:absolute;mso-position-horizontal-relative:text;mso-position-vertical:absolute;mso-position-vertical-relative:text;mso-width-percent:0;mso-height-percent:0;mso-width-relative:margin;mso-height-relative:margin" o:gfxdata="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" strokecolor="#4472c4 [3204]" strokeweight=".5pt">
+              <v:shape w14:anchorId="06B711C8" id="Straight Arrow Connector 33" o:spid="_x0000_s1026" type="#_x0000_t32" style="position:absolute;margin-left:239.45pt;margin-top:73.4pt;width:3.6pt;height:91.8pt;flip:y;z-index:251707392;visibility:visible;mso-wrap-style:square;mso-width-percent:0;mso-height-percent:0;mso-wrap-distance-left:9pt;mso-wrap-distance-top:0;mso-wrap-distance-right:9pt;mso-wrap-distance-bottom:0;mso-position-horizontal:absolute;mso-position-horizontal-relative:text;mso-position-vertical:absolute;mso-position-vertical-relative:text;mso-width-percent:0;mso-height-percent:0;mso-width-relative:margin;mso-height-relative:margin" o:gfxdata="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" strokecolor="#4472c4 [3204]" strokeweight=".5pt">
                 <v:stroke endarrow="block" joinstyle="miter"/>
               </v:shape>
             </w:pict>
@@ -1815,7 +2564,7 @@
           </mc:Choice>
           <mc:Fallback>
             <w:pict>
-              <v:shape w14:anchorId="1239BF3F" id="Straight Arrow Connector 27" o:spid="_x0000_s1026" type="#_x0000_t32" style="position:absolute;margin-left:13pt;margin-top:73.4pt;width:206.8pt;height:91.85pt;flip:y;z-index:251696128;visibility:visible;mso-wrap-style:square;mso-width-percent:0;mso-height-percent:0;mso-wrap-distance-left:9pt;mso-wrap-distance-top:0;mso-wrap-distance-right:9pt;mso-wrap-distance-bottom:0;mso-position-horizontal:absolute;mso-position-horizontal-relative:text;mso-position-vertical:absolute;mso-position-vertical-relative:text;mso-width-percent:0;mso-height-percent:0;mso-width-relative:margin;mso-height-relative:margin" o:gfxdata="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" strokecolor="#4472c4 [3204]" strokeweight=".5pt">
+              <v:shape w14:anchorId="1C51BDAB" id="Straight Arrow Connector 27" o:spid="_x0000_s1026" type="#_x0000_t32" style="position:absolute;margin-left:13pt;margin-top:73.4pt;width:206.8pt;height:91.85pt;flip:y;z-index:251696128;visibility:visible;mso-wrap-style:square;mso-width-percent:0;mso-height-percent:0;mso-wrap-distance-left:9pt;mso-wrap-distance-top:0;mso-wrap-distance-right:9pt;mso-wrap-distance-bottom:0;mso-position-horizontal:absolute;mso-position-horizontal-relative:text;mso-position-vertical:absolute;mso-position-vertical-relative:text;mso-width-percent:0;mso-height-percent:0;mso-width-relative:margin;mso-height-relative:margin" o:gfxdata="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" strokecolor="#4472c4 [3204]" strokeweight=".5pt">
                 <v:stroke endarrow="block" joinstyle="miter"/>
               </v:shape>
             </w:pict>
@@ -1887,7 +2636,7 @@
           </mc:Choice>
           <mc:Fallback>
             <w:pict>
-              <v:shape w14:anchorId="2E798C22" id="Straight Arrow Connector 26" o:spid="_x0000_s1026" type="#_x0000_t32" style="position:absolute;margin-left:106.6pt;margin-top:73.4pt;width:133.15pt;height:97.95pt;flip:y;z-index:251697152;visibility:visible;mso-wrap-style:square;mso-width-percent:0;mso-height-percent:0;mso-wrap-distance-left:9pt;mso-wrap-distance-top:0;mso-wrap-distance-right:9pt;mso-wrap-distance-bottom:0;mso-position-horizontal:absolute;mso-position-horizontal-relative:text;mso-position-vertical:absolute;mso-position-vertical-relative:text;mso-width-percent:0;mso-height-percent:0;mso-width-relative:margin;mso-height-relative:margin" o:gfxdata="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" strokecolor="#4472c4 [3204]" strokeweight=".5pt">
+              <v:shape w14:anchorId="40C9A858" id="Straight Arrow Connector 26" o:spid="_x0000_s1026" type="#_x0000_t32" style="position:absolute;margin-left:106.6pt;margin-top:73.4pt;width:133.15pt;height:97.95pt;flip:y;z-index:251697152;visibility:visible;mso-wrap-style:square;mso-width-percent:0;mso-height-percent:0;mso-wrap-distance-left:9pt;mso-wrap-distance-top:0;mso-wrap-distance-right:9pt;mso-wrap-distance-bottom:0;mso-position-horizontal:absolute;mso-position-horizontal-relative:text;mso-position-vertical:absolute;mso-position-vertical-relative:text;mso-width-percent:0;mso-height-percent:0;mso-width-relative:margin;mso-height-relative:margin" o:gfxdata="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" strokecolor="#4472c4 [3204]" strokeweight=".5pt">
                 <v:stroke endarrow="block" joinstyle="miter"/>
               </v:shape>
             </w:pict>
@@ -1971,7 +2720,7 @@
           </mc:Choice>
           <mc:Fallback>
             <w:pict>
-              <v:rect w14:anchorId="4947ED02" id="Rectangle 32" o:spid="_x0000_s1037" style="position:absolute;margin-left:409.5pt;margin-top:165pt;width:93.75pt;height:88.2pt;z-index:251705344;visibility:visible;mso-wrap-style:square;mso-wrap-distance-left:9pt;mso-wrap-distance-top:0;mso-wrap-distance-right:9pt;mso-wrap-distance-bottom:0;mso-position-horizontal:absolute;mso-position-horizontal-relative:text;mso-position-vertical:absolute;mso-position-vertical-relative:text;v-text-anchor:middle" o:gfxdata="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" fillcolor="#4472c4 [3204]" strokecolor="#1f3763 [1604]" strokeweight="1pt">
+              <v:rect w14:anchorId="4947ED02" id="Rectangle 32" o:spid="_x0000_s1042" style="position:absolute;margin-left:409.5pt;margin-top:165pt;width:93.75pt;height:88.2pt;z-index:251705344;visibility:visible;mso-wrap-style:square;mso-wrap-distance-left:9pt;mso-wrap-distance-top:0;mso-wrap-distance-right:9pt;mso-wrap-distance-bottom:0;mso-position-horizontal:absolute;mso-position-horizontal-relative:text;mso-position-vertical:absolute;mso-position-vertical-relative:text;v-text-anchor:middle" o:gfxdata="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" fillcolor="#4472c4 [3204]" strokecolor="#1f3763 [1604]" strokeweight="1pt">
                 <v:textbox>
                   <w:txbxContent>
                     <w:p>
@@ -2068,7 +2817,7 @@
           </mc:Choice>
           <mc:Fallback>
             <w:pict>
-              <v:rect w14:anchorId="4B5D7EB0" id="Rectangle 31" o:spid="_x0000_s1038" style="position:absolute;margin-left:295.8pt;margin-top:164.9pt;width:93.75pt;height:88.2pt;z-index:251703296;visibility:visible;mso-wrap-style:square;mso-wrap-distance-left:9pt;mso-wrap-distance-top:0;mso-wrap-distance-right:9pt;mso-wrap-distance-bottom:0;mso-position-horizontal:absolute;mso-position-horizontal-relative:text;mso-position-vertical:absolute;mso-position-vertical-relative:text;v-text-anchor:middle" o:gfxdata="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" fillcolor="#4472c4 [3204]" strokecolor="#1f3763 [1604]" strokeweight="1pt">
+              <v:rect w14:anchorId="4B5D7EB0" id="Rectangle 31" o:spid="_x0000_s1043" style="position:absolute;margin-left:295.8pt;margin-top:164.9pt;width:93.75pt;height:88.2pt;z-index:251703296;visibility:visible;mso-wrap-style:square;mso-wrap-distance-left:9pt;mso-wrap-distance-top:0;mso-wrap-distance-right:9pt;mso-wrap-distance-bottom:0;mso-position-horizontal:absolute;mso-position-horizontal-relative:text;mso-position-vertical:absolute;mso-position-vertical-relative:text;v-text-anchor:middle" o:gfxdata="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" fillcolor="#4472c4 [3204]" strokecolor="#1f3763 [1604]" strokeweight="1pt">
                 <v:textbox>
                   <w:txbxContent>
                     <w:p>
@@ -2165,7 +2914,7 @@
           </mc:Choice>
           <mc:Fallback>
             <w:pict>
-              <v:rect w14:anchorId="2DE14252" id="Rectangle 30" o:spid="_x0000_s1039" style="position:absolute;margin-left:181.45pt;margin-top:165.25pt;width:93.75pt;height:88.2pt;z-index:251701248;visibility:visible;mso-wrap-style:square;mso-wrap-distance-left:9pt;mso-wrap-distance-top:0;mso-wrap-distance-right:9pt;mso-wrap-distance-bottom:0;mso-position-horizontal:absolute;mso-position-horizontal-relative:text;mso-position-vertical:absolute;mso-position-vertical-relative:text;v-text-anchor:middle" o:gfxdata="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" fillcolor="#4472c4 [3204]" strokecolor="#1f3763 [1604]" strokeweight="1pt">
+              <v:rect w14:anchorId="2DE14252" id="Rectangle 30" o:spid="_x0000_s1044" style="position:absolute;margin-left:181.45pt;margin-top:165.25pt;width:93.75pt;height:88.2pt;z-index:251701248;visibility:visible;mso-wrap-style:square;mso-wrap-distance-left:9pt;mso-wrap-distance-top:0;mso-wrap-distance-right:9pt;mso-wrap-distance-bottom:0;mso-position-horizontal:absolute;mso-position-horizontal-relative:text;mso-position-vertical:absolute;mso-position-vertical-relative:text;v-text-anchor:middle" o:gfxdata="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" fillcolor="#4472c4 [3204]" strokecolor="#1f3763 [1604]" strokeweight="1pt">
                 <v:textbox>
                   <w:txbxContent>
                     <w:p>
@@ -2262,7 +3011,7 @@
           </mc:Choice>
           <mc:Fallback>
             <w:pict>
-              <v:rect w14:anchorId="4510B10F" id="Rectangle 28" o:spid="_x0000_s1040" style="position:absolute;margin-left:64.5pt;margin-top:164.95pt;width:93.75pt;height:88.2pt;z-index:251694080;visibility:visible;mso-wrap-style:square;mso-wrap-distance-left:9pt;mso-wrap-distance-top:0;mso-wrap-distance-right:9pt;mso-wrap-distance-bottom:0;mso-position-horizontal:absolute;mso-position-horizontal-relative:text;mso-position-vertical:absolute;mso-position-vertical-relative:text;v-text-anchor:middle" o:gfxdata="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" fillcolor="#4472c4 [3204]" strokecolor="#1f3763 [1604]" strokeweight="1pt">
+              <v:rect w14:anchorId="4510B10F" id="Rectangle 28" o:spid="_x0000_s1045" style="position:absolute;margin-left:64.5pt;margin-top:164.95pt;width:93.75pt;height:88.2pt;z-index:251694080;visibility:visible;mso-wrap-style:square;mso-wrap-distance-left:9pt;mso-wrap-distance-top:0;mso-wrap-distance-right:9pt;mso-wrap-distance-bottom:0;mso-position-horizontal:absolute;mso-position-horizontal-relative:text;mso-position-vertical:absolute;mso-position-vertical-relative:text;v-text-anchor:middle" o:gfxdata="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" fillcolor="#4472c4 [3204]" strokecolor="#1f3763 [1604]" strokeweight="1pt">
                 <v:textbox>
                   <w:txbxContent>
                     <w:p>
@@ -2359,7 +3108,7 @@
           </mc:Choice>
           <mc:Fallback>
             <w:pict>
-              <v:rect w14:anchorId="47404B81" id="Rectangle 29" o:spid="_x0000_s1041" style="position:absolute;margin-left:-52.5pt;margin-top:165.25pt;width:93.75pt;height:88.2pt;z-index:251693056;visibility:visible;mso-wrap-style:square;mso-wrap-distance-left:9pt;mso-wrap-distance-top:0;mso-wrap-distance-right:9pt;mso-wrap-distance-bottom:0;mso-position-horizontal:absolute;mso-position-horizontal-relative:text;mso-position-vertical:absolute;mso-position-vertical-relative:text;v-text-anchor:middle" o:gfxdata="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" fillcolor="#4472c4 [3204]" strokecolor="#1f3763 [1604]" strokeweight="1pt">
+              <v:rect w14:anchorId="47404B81" id="Rectangle 29" o:spid="_x0000_s1046" style="position:absolute;margin-left:-52.5pt;margin-top:165.25pt;width:93.75pt;height:88.2pt;z-index:251693056;visibility:visible;mso-wrap-style:square;mso-wrap-distance-left:9pt;mso-wrap-distance-top:0;mso-wrap-distance-right:9pt;mso-wrap-distance-bottom:0;mso-position-horizontal:absolute;mso-position-horizontal-relative:text;mso-position-vertical:absolute;mso-position-vertical-relative:text;v-text-anchor:middle" o:gfxdata="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" fillcolor="#4472c4 [3204]" strokecolor="#1f3763 [1604]" strokeweight="1pt">
                 <v:textbox>
                   <w:txbxContent>
                     <w:p>
@@ -2444,7 +3193,7 @@
           </mc:Choice>
           <mc:Fallback>
             <w:pict>
-              <v:shapetype w14:anchorId="64C48BF2" id="_x0000_t38" coordsize="21600,21600" o:spt="38" o:oned="t" path="m,c@0,0@1,5400@1,10800@1,16200@2,21600,21600,21600e" filled="f">
+              <v:shapetype w14:anchorId="0B472509" id="_x0000_t38" coordsize="21600,21600" o:spt="38" o:oned="t" path="m,c@0,0@1,5400@1,10800@1,16200@2,21600,21600,21600e" filled="f">
                 <v:formulas>
                   <v:f eqn="mid #0 0"/>
                   <v:f eqn="val #0"/>
@@ -2525,7 +3274,7 @@
           </mc:Choice>
           <mc:Fallback>
             <w:pict>
-              <v:shape w14:anchorId="3CDC51EB" id="Curved Connector 43" o:spid="_x0000_s1026" type="#_x0000_t38" style="position:absolute;margin-left:83.05pt;margin-top:4.6pt;width:77.8pt;height:94.2pt;flip:x;z-index:251724800;visibility:visible;mso-wrap-style:square;mso-wrap-distance-left:9pt;mso-wrap-distance-top:0;mso-wrap-distance-right:9pt;mso-wrap-distance-bottom:0;mso-position-horizontal:absolute;mso-position-horizontal-relative:text;mso-position-vertical:absolute;mso-position-vertical-relative:text" o:gfxdata="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" adj="10800" strokecolor="#ed7d31 [3205]" strokeweight="1pt">
+              <v:shape w14:anchorId="44100B6B" id="Curved Connector 43" o:spid="_x0000_s1026" type="#_x0000_t38" style="position:absolute;margin-left:83.05pt;margin-top:4.6pt;width:77.8pt;height:94.2pt;flip:x;z-index:251724800;visibility:visible;mso-wrap-style:square;mso-wrap-distance-left:9pt;mso-wrap-distance-top:0;mso-wrap-distance-right:9pt;mso-wrap-distance-bottom:0;mso-position-horizontal:absolute;mso-position-horizontal-relative:text;mso-position-vertical:absolute;mso-position-vertical-relative:text" o:gfxdata="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" adj="10800" strokecolor="#ed7d31 [3205]" strokeweight="1pt">
                 <v:stroke endarrow="block" joinstyle="miter"/>
               </v:shape>
             </w:pict>
@@ -2591,7 +3340,7 @@
           </mc:Choice>
           <mc:Fallback>
             <w:pict>
-              <v:shape w14:anchorId="357063C2" id="Curved Connector 42" o:spid="_x0000_s1026" type="#_x0000_t38" style="position:absolute;margin-left:254.3pt;margin-top:-23pt;width:136.35pt;height:108.75pt;flip:x y;z-index:251723776;visibility:visible;mso-wrap-style:square;mso-wrap-distance-left:9pt;mso-wrap-distance-top:0;mso-wrap-distance-right:9pt;mso-wrap-distance-bottom:0;mso-position-horizontal:absolute;mso-position-horizontal-relative:text;mso-position-vertical:absolute;mso-position-vertical-relative:text" o:gfxdata="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" adj="10800" strokecolor="#4472c4 [3204]" strokeweight="1pt">
+              <v:shape w14:anchorId="20B0B8D2" id="Curved Connector 42" o:spid="_x0000_s1026" type="#_x0000_t38" style="position:absolute;margin-left:254.3pt;margin-top:-23pt;width:136.35pt;height:108.75pt;flip:x y;z-index:251723776;visibility:visible;mso-wrap-style:square;mso-wrap-distance-left:9pt;mso-wrap-distance-top:0;mso-wrap-distance-right:9pt;mso-wrap-distance-bottom:0;mso-position-horizontal:absolute;mso-position-horizontal-relative:text;mso-position-vertical:absolute;mso-position-vertical-relative:text" o:gfxdata="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" adj="10800" strokecolor="#4472c4 [3204]" strokeweight="1pt">
                 <v:stroke endarrow="block" joinstyle="miter"/>
               </v:shape>
             </w:pict>
@@ -2660,7 +3409,7 @@
           </mc:Choice>
           <mc:Fallback>
             <w:pict>
-              <v:shape w14:anchorId="6D7C000F" id="Curved Connector 41" o:spid="_x0000_s1026" type="#_x0000_t38" style="position:absolute;margin-left:254.6pt;margin-top:9.2pt;width:100.05pt;height:89.6pt;z-index:251722752;visibility:visible;mso-wrap-style:square;mso-wrap-distance-left:9pt;mso-wrap-distance-top:0;mso-wrap-distance-right:9pt;mso-wrap-distance-bottom:0;mso-position-horizontal:absolute;mso-position-horizontal-relative:text;mso-position-vertical:absolute;mso-position-vertical-relative:text" o:gfxdata="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" adj="10800" strokecolor="#ed7d31 [3205]" strokeweight="1pt">
+              <v:shape w14:anchorId="108E7C0C" id="Curved Connector 41" o:spid="_x0000_s1026" type="#_x0000_t38" style="position:absolute;margin-left:254.6pt;margin-top:9.2pt;width:100.05pt;height:89.6pt;z-index:251722752;visibility:visible;mso-wrap-style:square;mso-wrap-distance-left:9pt;mso-wrap-distance-top:0;mso-wrap-distance-right:9pt;mso-wrap-distance-bottom:0;mso-position-horizontal:absolute;mso-position-horizontal-relative:text;mso-position-vertical:absolute;mso-position-vertical-relative:text" o:gfxdata="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" adj="10800" strokecolor="#ed7d31 [3205]" strokeweight="1pt">
                 <v:stroke endarrow="block" joinstyle="miter"/>
               </v:shape>
             </w:pict>
@@ -2747,7 +3496,7 @@
           </mc:Choice>
           <mc:Fallback>
             <w:pict>
-              <v:rect w14:anchorId="295EBE93" id="Rectangle 36" o:spid="_x0000_s1042" style="position:absolute;margin-left:160.85pt;margin-top:-34.45pt;width:93.75pt;height:84.3pt;z-index:251713536;visibility:visible;mso-wrap-style:square;mso-height-percent:0;mso-wrap-distance-left:9pt;mso-wrap-distance-top:0;mso-wrap-distance-right:9pt;mso-wrap-distance-bottom:0;mso-position-horizontal:absolute;mso-position-horizontal-relative:text;mso-position-vertical:absolute;mso-position-vertical-relative:text;mso-height-percent:0;mso-height-relative:margin;v-text-anchor:middle" o:gfxdata="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" fillcolor="#4472c4 [3204]" strokecolor="#1f3763 [1604]" strokeweight="1pt">
+              <v:rect w14:anchorId="295EBE93" id="Rectangle 36" o:spid="_x0000_s1047" style="position:absolute;margin-left:160.85pt;margin-top:-34.45pt;width:93.75pt;height:84.3pt;z-index:251713536;visibility:visible;mso-wrap-style:square;mso-height-percent:0;mso-wrap-distance-left:9pt;mso-wrap-distance-top:0;mso-wrap-distance-right:9pt;mso-wrap-distance-bottom:0;mso-position-horizontal:absolute;mso-position-horizontal-relative:text;mso-position-vertical:absolute;mso-position-vertical-relative:text;mso-height-percent:0;mso-height-relative:margin;v-text-anchor:middle" o:gfxdata="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" fillcolor="#4472c4 [3204]" strokecolor="#1f3763 [1604]" strokeweight="1pt">
                 <v:textbox>
                   <w:txbxContent>
                     <w:p>
@@ -2831,7 +3580,7 @@
           </mc:Choice>
           <mc:Fallback>
             <w:pict>
-              <v:shape w14:anchorId="7E76993B" id="Curved Connector 50" o:spid="_x0000_s1026" type="#_x0000_t38" style="position:absolute;margin-left:239.75pt;margin-top:35.2pt;width:64.35pt;height:226.7pt;flip:x y;z-index:251729920;visibility:visible;mso-wrap-style:square;mso-wrap-distance-left:9pt;mso-wrap-distance-top:0;mso-wrap-distance-right:9pt;mso-wrap-distance-bottom:0;mso-position-horizontal:absolute;mso-position-horizontal-relative:text;mso-position-vertical:absolute;mso-position-vertical-relative:text" o:gfxdata="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" adj="10800" strokecolor="#4472c4 [3204]" strokeweight="1pt">
+              <v:shape w14:anchorId="4F7889BE" id="Curved Connector 50" o:spid="_x0000_s1026" type="#_x0000_t38" style="position:absolute;margin-left:239.75pt;margin-top:35.2pt;width:64.35pt;height:226.7pt;flip:x y;z-index:251729920;visibility:visible;mso-wrap-style:square;mso-wrap-distance-left:9pt;mso-wrap-distance-top:0;mso-wrap-distance-right:9pt;mso-wrap-distance-bottom:0;mso-position-horizontal:absolute;mso-position-horizontal-relative:text;mso-position-vertical:absolute;mso-position-vertical-relative:text" o:gfxdata="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" adj="10800" strokecolor="#4472c4 [3204]" strokeweight="1pt">
                 <v:stroke endarrow="block" joinstyle="miter"/>
               </v:shape>
             </w:pict>
@@ -2903,7 +3652,7 @@
           </mc:Choice>
           <mc:Fallback>
             <w:pict>
-              <v:shape w14:anchorId="5A0B31F3" id="Curved Connector 48" o:spid="_x0000_s1026" type="#_x0000_t38" style="position:absolute;margin-left:207.55pt;margin-top:35.15pt;width:81.2pt;height:264.2pt;z-index:251727872;visibility:visible;mso-wrap-style:square;mso-width-percent:0;mso-wrap-distance-left:9pt;mso-wrap-distance-top:0;mso-wrap-distance-right:9pt;mso-wrap-distance-bottom:0;mso-position-horizontal:absolute;mso-position-horizontal-relative:text;mso-position-vertical:absolute;mso-position-vertical-relative:text;mso-width-percent:0;mso-width-relative:margin" o:gfxdata="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" adj="10800" strokecolor="#ed7d31 [3205]" strokeweight="1pt">
+              <v:shape w14:anchorId="3F309B58" id="Curved Connector 48" o:spid="_x0000_s1026" type="#_x0000_t38" style="position:absolute;margin-left:207.55pt;margin-top:35.15pt;width:81.2pt;height:264.2pt;z-index:251727872;visibility:visible;mso-wrap-style:square;mso-width-percent:0;mso-wrap-distance-left:9pt;mso-wrap-distance-top:0;mso-wrap-distance-right:9pt;mso-wrap-distance-bottom:0;mso-position-horizontal:absolute;mso-position-horizontal-relative:text;mso-position-vertical:absolute;mso-position-vertical-relative:text;mso-width-percent:0;mso-width-relative:margin" o:gfxdata="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" adj="10800" strokecolor="#ed7d31 [3205]" strokeweight="1pt">
                 <v:stroke endarrow="block" joinstyle="miter"/>
               </v:shape>
             </w:pict>
@@ -2972,7 +3721,7 @@
           </mc:Choice>
           <mc:Fallback>
             <w:pict>
-              <v:shape w14:anchorId="195CEB39" id="Curved Connector 49" o:spid="_x0000_s1026" type="#_x0000_t38" style="position:absolute;margin-left:83.2pt;margin-top:126.3pt;width:271.45pt;height:0;flip:x;z-index:251728896;visibility:visible;mso-wrap-style:square;mso-wrap-distance-left:9pt;mso-wrap-distance-top:0;mso-wrap-distance-right:9pt;mso-wrap-distance-bottom:0;mso-position-horizontal:absolute;mso-position-horizontal-relative:text;mso-position-vertical:absolute;mso-position-vertical-relative:text" o:gfxdata="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" adj="10800" strokecolor="#ed7d31 [3205]" strokeweight="1pt">
+              <v:shape w14:anchorId="5EA37561" id="Curved Connector 49" o:spid="_x0000_s1026" type="#_x0000_t38" style="position:absolute;margin-left:83.2pt;margin-top:126.3pt;width:271.45pt;height:0;flip:x;z-index:251728896;visibility:visible;mso-wrap-style:square;mso-wrap-distance-left:9pt;mso-wrap-distance-top:0;mso-wrap-distance-right:9pt;mso-wrap-distance-bottom:0;mso-position-horizontal:absolute;mso-position-horizontal-relative:text;mso-position-vertical:absolute;mso-position-vertical-relative:text" o:gfxdata="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" adj="10800" strokecolor="#ed7d31 [3205]" strokeweight="1pt">
                 <v:stroke endarrow="block" joinstyle="miter"/>
               </v:shape>
             </w:pict>
@@ -3041,7 +3790,7 @@
           </mc:Choice>
           <mc:Fallback>
             <w:pict>
-              <v:shape w14:anchorId="56083850" id="Curved Connector 47" o:spid="_x0000_s1026" type="#_x0000_t38" style="position:absolute;margin-left:9.2pt;margin-top:159.3pt;width:45.95pt;height:140.1pt;z-index:251726848;visibility:visible;mso-wrap-style:square;mso-wrap-distance-left:9pt;mso-wrap-distance-top:0;mso-wrap-distance-right:9pt;mso-wrap-distance-bottom:0;mso-position-horizontal:absolute;mso-position-horizontal-relative:text;mso-position-vertical:absolute;mso-position-vertical-relative:text" o:gfxdata="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" adj="10800" strokecolor="#ed7d31 [3205]" strokeweight="1pt">
+              <v:shape w14:anchorId="657D4CA4" id="Curved Connector 47" o:spid="_x0000_s1026" type="#_x0000_t38" style="position:absolute;margin-left:9.2pt;margin-top:159.3pt;width:45.95pt;height:140.1pt;z-index:251726848;visibility:visible;mso-wrap-style:square;mso-wrap-distance-left:9pt;mso-wrap-distance-top:0;mso-wrap-distance-right:9pt;mso-wrap-distance-bottom:0;mso-position-horizontal:absolute;mso-position-horizontal-relative:text;mso-position-vertical:absolute;mso-position-vertical-relative:text" o:gfxdata="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" adj="10800" strokecolor="#ed7d31 [3205]" strokeweight="1pt">
                 <v:stroke endarrow="block" joinstyle="miter"/>
               </v:shape>
             </w:pict>
@@ -3125,7 +3874,7 @@
           </mc:Choice>
           <mc:Fallback>
             <w:pict>
-              <v:rect w14:anchorId="01E2FC8F" id="Rectangle 40" o:spid="_x0000_s1043" style="position:absolute;margin-left:288.7pt;margin-top:261.9pt;width:93.75pt;height:88.2pt;z-index:251721728;visibility:visible;mso-wrap-style:square;mso-wrap-distance-left:9pt;mso-wrap-distance-top:0;mso-wrap-distance-right:9pt;mso-wrap-distance-bottom:0;mso-position-horizontal:absolute;mso-position-horizontal-relative:text;mso-position-vertical:absolute;mso-position-vertical-relative:text;v-text-anchor:middle" o:gfxdata="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" fillcolor="#4472c4 [3204]" strokecolor="#1f3763 [1604]" strokeweight="1pt">
+              <v:rect w14:anchorId="01E2FC8F" id="Rectangle 40" o:spid="_x0000_s1048" style="position:absolute;margin-left:288.7pt;margin-top:261.9pt;width:93.75pt;height:88.2pt;z-index:251721728;visibility:visible;mso-wrap-style:square;mso-wrap-distance-left:9pt;mso-wrap-distance-top:0;mso-wrap-distance-right:9pt;mso-wrap-distance-bottom:0;mso-position-horizontal:absolute;mso-position-horizontal-relative:text;mso-position-vertical:absolute;mso-position-vertical-relative:text;v-text-anchor:middle" o:gfxdata="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" fillcolor="#4472c4 [3204]" strokecolor="#1f3763 [1604]" strokeweight="1pt">
                 <v:textbox>
                   <w:txbxContent>
                     <w:p>
@@ -3222,7 +3971,7 @@
           </mc:Choice>
           <mc:Fallback>
             <w:pict>
-              <v:rect w14:anchorId="3F00A146" id="Rectangle 38" o:spid="_x0000_s1044" style="position:absolute;margin-left:55.15pt;margin-top:261.9pt;width:93.75pt;height:88.2pt;z-index:251717632;visibility:visible;mso-wrap-style:square;mso-wrap-distance-left:9pt;mso-wrap-distance-top:0;mso-wrap-distance-right:9pt;mso-wrap-distance-bottom:0;mso-position-horizontal:absolute;mso-position-horizontal-relative:text;mso-position-vertical:absolute;mso-position-vertical-relative:text;v-text-anchor:middle" o:gfxdata="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" fillcolor="#4472c4 [3204]" strokecolor="#1f3763 [1604]" strokeweight="1pt">
+              <v:rect w14:anchorId="3F00A146" id="Rectangle 38" o:spid="_x0000_s1049" style="position:absolute;margin-left:55.15pt;margin-top:261.9pt;width:93.75pt;height:88.2pt;z-index:251717632;visibility:visible;mso-wrap-style:square;mso-wrap-distance-left:9pt;mso-wrap-distance-top:0;mso-wrap-distance-right:9pt;mso-wrap-distance-bottom:0;mso-position-horizontal:absolute;mso-position-horizontal-relative:text;mso-position-vertical:absolute;mso-position-vertical-relative:text;v-text-anchor:middle" o:gfxdata="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" fillcolor="#4472c4 [3204]" strokecolor="#1f3763 [1604]" strokeweight="1pt">
                 <v:textbox>
                   <w:txbxContent>
                     <w:p>
@@ -3319,7 +4068,7 @@
           </mc:Choice>
           <mc:Fallback>
             <w:pict>
-              <v:rect w14:anchorId="795B2A97" id="Rectangle 39" o:spid="_x0000_s1045" style="position:absolute;margin-left:354.65pt;margin-top:71.2pt;width:93.75pt;height:88.2pt;z-index:251719680;visibility:visible;mso-wrap-style:square;mso-wrap-distance-left:9pt;mso-wrap-distance-top:0;mso-wrap-distance-right:9pt;mso-wrap-distance-bottom:0;mso-position-horizontal:absolute;mso-position-horizontal-relative:text;mso-position-vertical:absolute;mso-position-vertical-relative:text;v-text-anchor:middle" o:gfxdata="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" fillcolor="#4472c4 [3204]" strokecolor="#1f3763 [1604]" strokeweight="1pt">
+              <v:rect w14:anchorId="795B2A97" id="Rectangle 39" o:spid="_x0000_s1050" style="position:absolute;margin-left:354.65pt;margin-top:71.2pt;width:93.75pt;height:88.2pt;z-index:251719680;visibility:visible;mso-wrap-style:square;mso-wrap-distance-left:9pt;mso-wrap-distance-top:0;mso-wrap-distance-right:9pt;mso-wrap-distance-bottom:0;mso-position-horizontal:absolute;mso-position-horizontal-relative:text;mso-position-vertical:absolute;mso-position-vertical-relative:text;v-text-anchor:middle" o:gfxdata="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" fillcolor="#4472c4 [3204]" strokecolor="#1f3763 [1604]" strokeweight="1pt">
                 <v:textbox>
                   <w:txbxContent>
                     <w:p>
@@ -3416,7 +4165,7 @@
           </mc:Choice>
           <mc:Fallback>
             <w:pict>
-              <v:rect w14:anchorId="410A17AE" id="Rectangle 37" o:spid="_x0000_s1046" style="position:absolute;margin-left:-10.7pt;margin-top:71.2pt;width:93.75pt;height:88.2pt;z-index:251715584;visibility:visible;mso-wrap-style:square;mso-wrap-distance-left:9pt;mso-wrap-distance-top:0;mso-wrap-distance-right:9pt;mso-wrap-distance-bottom:0;mso-position-horizontal:absolute;mso-position-horizontal-relative:text;mso-position-vertical:absolute;mso-position-vertical-relative:text;v-text-anchor:middle" o:gfxdata="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" fillcolor="#4472c4 [3204]" strokecolor="#1f3763 [1604]" strokeweight="1pt">
+              <v:rect w14:anchorId="410A17AE" id="Rectangle 37" o:spid="_x0000_s1051" style="position:absolute;margin-left:-10.7pt;margin-top:71.2pt;width:93.75pt;height:88.2pt;z-index:251715584;visibility:visible;mso-wrap-style:square;mso-wrap-distance-left:9pt;mso-wrap-distance-top:0;mso-wrap-distance-right:9pt;mso-wrap-distance-bottom:0;mso-position-horizontal:absolute;mso-position-horizontal-relative:text;mso-position-vertical:absolute;mso-position-vertical-relative:text;v-text-anchor:middle" o:gfxdata="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" fillcolor="#4472c4 [3204]" strokecolor="#1f3763 [1604]" strokeweight="1pt">
                 <v:textbox>
                   <w:txbxContent>
                     <w:p>
@@ -3520,7 +4269,7 @@
           </mc:Choice>
           <mc:Fallback>
             <w:pict>
-              <v:rect w14:anchorId="4DD2E388" id="Rectangle 54" o:spid="_x0000_s1047" style="position:absolute;margin-left:0;margin-top:0;width:415.9pt;height:88.2pt;z-index:251738112;visibility:visible;mso-wrap-style:square;mso-width-percent:0;mso-wrap-distance-left:9pt;mso-wrap-distance-top:0;mso-wrap-distance-right:9pt;mso-wrap-distance-bottom:0;mso-position-horizontal:absolute;mso-position-horizontal-relative:text;mso-position-vertical:absolute;mso-position-vertical-relative:text;mso-width-percent:0;mso-width-relative:margin;v-text-anchor:middle" o:gfxdata="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" fillcolor="#4472c4 [3204]" strokecolor="#1f3763 [1604]" strokeweight="1pt">
+              <v:rect w14:anchorId="4DD2E388" id="Rectangle 54" o:spid="_x0000_s1052" style="position:absolute;margin-left:0;margin-top:0;width:415.9pt;height:88.2pt;z-index:251738112;visibility:visible;mso-wrap-style:square;mso-width-percent:0;mso-wrap-distance-left:9pt;mso-wrap-distance-top:0;mso-wrap-distance-right:9pt;mso-wrap-distance-bottom:0;mso-position-horizontal:absolute;mso-position-horizontal-relative:text;mso-position-vertical:absolute;mso-position-vertical-relative:text;mso-width-percent:0;mso-width-relative:margin;v-text-anchor:middle" o:gfxdata="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" fillcolor="#4472c4 [3204]" strokecolor="#1f3763 [1604]" strokeweight="1pt">
                 <v:textbox>
                   <w:txbxContent>
                     <w:p>
@@ -3543,6 +4292,102 @@
     <w:p/>
     <w:p/>
     <w:p>
+      <w:r>
+        <w:rPr>
+          <w:noProof/>
+        </w:rPr>
+        <mc:AlternateContent>
+          <mc:Choice Requires="wps">
+            <w:drawing>
+              <wp:anchor distT="0" distB="0" distL="114300" distR="114300" simplePos="0" relativeHeight="251740160" behindDoc="0" locked="0" layoutInCell="1" allowOverlap="1" wp14:anchorId="26D8637A" wp14:editId="639283E6">
+                <wp:simplePos x="0" y="0"/>
+                <wp:positionH relativeFrom="column">
+                  <wp:posOffset>0</wp:posOffset>
+                </wp:positionH>
+                <wp:positionV relativeFrom="paragraph">
+                  <wp:posOffset>729764</wp:posOffset>
+                </wp:positionV>
+                <wp:extent cx="5282119" cy="1119963"/>
+                <wp:effectExtent l="0" t="0" r="13970" b="10795"/>
+                <wp:wrapNone/>
+                <wp:docPr id="55" name="Rectangle 55"/>
+                <wp:cNvGraphicFramePr/>
+                <a:graphic xmlns:a="http://schemas.openxmlformats.org/drawingml/2006/main">
+                  <a:graphicData uri="http://schemas.microsoft.com/office/word/2010/wordprocessingShape">
+                    <wps:wsp>
+                      <wps:cNvSpPr/>
+                      <wps:spPr>
+                        <a:xfrm>
+                          <a:off x="0" y="0"/>
+                          <a:ext cx="5282119" cy="1119963"/>
+                        </a:xfrm>
+                        <a:prstGeom prst="rect">
+                          <a:avLst/>
+                        </a:prstGeom>
+                      </wps:spPr>
+                      <wps:style>
+                        <a:lnRef idx="2">
+                          <a:schemeClr val="accent1">
+                            <a:shade val="50000"/>
+                          </a:schemeClr>
+                        </a:lnRef>
+                        <a:fillRef idx="1">
+                          <a:schemeClr val="accent1"/>
+                        </a:fillRef>
+                        <a:effectRef idx="0">
+                          <a:schemeClr val="accent1"/>
+                        </a:effectRef>
+                        <a:fontRef idx="minor">
+                          <a:schemeClr val="lt1"/>
+                        </a:fontRef>
+                      </wps:style>
+                      <wps:txbx>
+                        <w:txbxContent>
+                          <w:p>
+                            <w:pPr>
+                              <w:jc w:val="center"/>
+                            </w:pPr>
+                            <w:r>
+                              <w:t>Parser</w:t>
+                            </w:r>
+                          </w:p>
+                        </w:txbxContent>
+                      </wps:txbx>
+                      <wps:bodyPr rot="0" spcFirstLastPara="0" vertOverflow="overflow" horzOverflow="overflow" vert="horz" wrap="square" lIns="91440" tIns="45720" rIns="91440" bIns="45720" numCol="1" spcCol="0" rtlCol="0" fromWordArt="0" anchor="ctr" anchorCtr="0" forceAA="0" compatLnSpc="1">
+                        <a:prstTxWarp prst="textNoShape">
+                          <a:avLst/>
+                        </a:prstTxWarp>
+                        <a:noAutofit/>
+                      </wps:bodyPr>
+                    </wps:wsp>
+                  </a:graphicData>
+                </a:graphic>
+                <wp14:sizeRelH relativeFrom="margin">
+                  <wp14:pctWidth>0</wp14:pctWidth>
+                </wp14:sizeRelH>
+              </wp:anchor>
+            </w:drawing>
+          </mc:Choice>
+          <mc:Fallback>
+            <w:pict>
+              <v:rect w14:anchorId="26D8637A" id="Rectangle 55" o:spid="_x0000_s1053" style="position:absolute;margin-left:0;margin-top:57.45pt;width:415.9pt;height:88.2pt;z-index:251740160;visibility:visible;mso-wrap-style:square;mso-width-percent:0;mso-wrap-distance-left:9pt;mso-wrap-distance-top:0;mso-wrap-distance-right:9pt;mso-wrap-distance-bottom:0;mso-position-horizontal:absolute;mso-position-horizontal-relative:text;mso-position-vertical:absolute;mso-position-vertical-relative:text;mso-width-percent:0;mso-width-relative:margin;v-text-anchor:middle" o:gfxdata="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" fillcolor="#4472c4 [3204]" strokecolor="#1f3763 [1604]" strokeweight="1pt">
+                <v:textbox>
+                  <w:txbxContent>
+                    <w:p>
+                      <w:pPr>
+                        <w:jc w:val="center"/>
+                      </w:pPr>
+                      <w:r>
+                        <w:t>Parser</w:t>
+                      </w:r>
+                    </w:p>
+                  </w:txbxContent>
+                </v:textbox>
+              </v:rect>
+            </w:pict>
+          </mc:Fallback>
+        </mc:AlternateContent>
+      </w:r>
       <w:r>
         <w:rPr>
           <w:noProof/>
@@ -3629,7 +4474,7 @@
           </mc:Choice>
           <mc:Fallback>
             <w:pict>
-              <v:rect w14:anchorId="126030A8" id="Rectangle 53" o:spid="_x0000_s1048" style="position:absolute;margin-left:3.8pt;margin-top:470.55pt;width:419.75pt;height:88.2pt;z-index:251736064;visibility:visible;mso-wrap-style:square;mso-width-percent:0;mso-wrap-distance-left:9pt;mso-wrap-distance-top:0;mso-wrap-distance-right:9pt;mso-wrap-distance-bottom:0;mso-position-horizontal:absolute;mso-position-horizontal-relative:text;mso-position-vertical:absolute;mso-position-vertical-relative:text;mso-width-percent:0;mso-width-relative:margin;v-text-anchor:middle" o:gfxdata="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" fillcolor="#4472c4 [3204]" strokecolor="#1f3763 [1604]" strokeweight="1pt">
+              <v:rect w14:anchorId="126030A8" id="Rectangle 53" o:spid="_x0000_s1054" style="position:absolute;margin-left:3.8pt;margin-top:470.55pt;width:419.75pt;height:88.2pt;z-index:251736064;visibility:visible;mso-wrap-style:square;mso-width-percent:0;mso-wrap-distance-left:9pt;mso-wrap-distance-top:0;mso-wrap-distance-right:9pt;mso-wrap-distance-bottom:0;mso-position-horizontal:absolute;mso-position-horizontal-relative:text;mso-position-vertical:absolute;mso-position-vertical-relative:text;mso-width-percent:0;mso-width-relative:margin;v-text-anchor:middle" o:gfxdata="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" fillcolor="#4472c4 [3204]" strokecolor="#1f3763 [1604]" strokeweight="1pt">
                 <v:textbox>
                   <w:txbxContent>
                     <w:p>
@@ -3662,7 +4507,7 @@
         <mc:AlternateContent>
           <mc:Choice Requires="wps">
             <w:drawing>
-              <wp:anchor distT="0" distB="0" distL="114300" distR="114300" simplePos="0" relativeHeight="251734016" behindDoc="0" locked="0" layoutInCell="1" allowOverlap="1" wp14:anchorId="0A5B2297" wp14:editId="027EFDEF">
+              <wp:anchor distT="0" distB="0" distL="114300" distR="114300" simplePos="0" relativeHeight="251734016" behindDoc="0" locked="0" layoutInCell="1" allowOverlap="1" wp14:anchorId="0A5B2297" wp14:editId="2B5F6B23">
                 <wp:simplePos x="0" y="0"/>
                 <wp:positionH relativeFrom="column">
                   <wp:posOffset>48138</wp:posOffset>
@@ -3733,7 +4578,7 @@
           </mc:Choice>
           <mc:Fallback>
             <w:pict>
-              <v:rect w14:anchorId="0A5B2297" id="Rectangle 52" o:spid="_x0000_s1049" style="position:absolute;margin-left:3.8pt;margin-top:343.5pt;width:415.9pt;height:88.2pt;z-index:251734016;visibility:visible;mso-wrap-style:square;mso-width-percent:0;mso-wrap-distance-left:9pt;mso-wrap-distance-top:0;mso-wrap-distance-right:9pt;mso-wrap-distance-bottom:0;mso-position-horizontal:absolute;mso-position-horizontal-relative:text;mso-position-vertical:absolute;mso-position-vertical-relative:text;mso-width-percent:0;mso-width-relative:margin;v-text-anchor:middle" o:gfxdata="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" fillcolor="#4472c4 [3204]" strokecolor="#1f3763 [1604]" strokeweight="1pt">
+              <v:rect w14:anchorId="0A5B2297" id="Rectangle 52" o:spid="_x0000_s1055" style="position:absolute;margin-left:3.8pt;margin-top:343.5pt;width:415.9pt;height:88.2pt;z-index:251734016;visibility:visible;mso-wrap-style:square;mso-width-percent:0;mso-wrap-distance-left:9pt;mso-wrap-distance-top:0;mso-wrap-distance-right:9pt;mso-wrap-distance-bottom:0;mso-position-horizontal:absolute;mso-position-horizontal-relative:text;mso-position-vertical:absolute;mso-position-vertical-relative:text;mso-width-percent:0;mso-width-relative:margin;v-text-anchor:middle" o:gfxdata="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" fillcolor="#4472c4 [3204]" strokecolor="#1f3763 [1604]" strokeweight="1pt">
                 <v:textbox>
                   <w:txbxContent>
                     <w:p>
@@ -3742,102 +4587,6 @@
                       </w:pPr>
                       <w:r>
                         <w:t>Game Engine</w:t>
-                      </w:r>
-                    </w:p>
-                  </w:txbxContent>
-                </v:textbox>
-              </v:rect>
-            </w:pict>
-          </mc:Fallback>
-        </mc:AlternateContent>
-      </w:r>
-      <w:r>
-        <w:rPr>
-          <w:noProof/>
-        </w:rPr>
-        <mc:AlternateContent>
-          <mc:Choice Requires="wps">
-            <w:drawing>
-              <wp:anchor distT="0" distB="0" distL="114300" distR="114300" simplePos="0" relativeHeight="251740160" behindDoc="0" locked="0" layoutInCell="1" allowOverlap="1" wp14:anchorId="26D8637A" wp14:editId="54A45C9C">
-                <wp:simplePos x="0" y="0"/>
-                <wp:positionH relativeFrom="column">
-                  <wp:posOffset>0</wp:posOffset>
-                </wp:positionH>
-                <wp:positionV relativeFrom="paragraph">
-                  <wp:posOffset>1118870</wp:posOffset>
-                </wp:positionV>
-                <wp:extent cx="5282119" cy="1119963"/>
-                <wp:effectExtent l="0" t="0" r="13970" b="10795"/>
-                <wp:wrapNone/>
-                <wp:docPr id="55" name="Rectangle 55"/>
-                <wp:cNvGraphicFramePr/>
-                <a:graphic xmlns:a="http://schemas.openxmlformats.org/drawingml/2006/main">
-                  <a:graphicData uri="http://schemas.microsoft.com/office/word/2010/wordprocessingShape">
-                    <wps:wsp>
-                      <wps:cNvSpPr/>
-                      <wps:spPr>
-                        <a:xfrm>
-                          <a:off x="0" y="0"/>
-                          <a:ext cx="5282119" cy="1119963"/>
-                        </a:xfrm>
-                        <a:prstGeom prst="rect">
-                          <a:avLst/>
-                        </a:prstGeom>
-                      </wps:spPr>
-                      <wps:style>
-                        <a:lnRef idx="2">
-                          <a:schemeClr val="accent1">
-                            <a:shade val="50000"/>
-                          </a:schemeClr>
-                        </a:lnRef>
-                        <a:fillRef idx="1">
-                          <a:schemeClr val="accent1"/>
-                        </a:fillRef>
-                        <a:effectRef idx="0">
-                          <a:schemeClr val="accent1"/>
-                        </a:effectRef>
-                        <a:fontRef idx="minor">
-                          <a:schemeClr val="lt1"/>
-                        </a:fontRef>
-                      </wps:style>
-                      <wps:txbx>
-                        <w:txbxContent>
-                          <w:p>
-                            <w:pPr>
-                              <w:jc w:val="center"/>
-                            </w:pPr>
-                            <w:r>
-                              <w:t>Parser</w:t>
-                            </w:r>
-                          </w:p>
-                        </w:txbxContent>
-                      </wps:txbx>
-                      <wps:bodyPr rot="0" spcFirstLastPara="0" vertOverflow="overflow" horzOverflow="overflow" vert="horz" wrap="square" lIns="91440" tIns="45720" rIns="91440" bIns="45720" numCol="1" spcCol="0" rtlCol="0" fromWordArt="0" anchor="ctr" anchorCtr="0" forceAA="0" compatLnSpc="1">
-                        <a:prstTxWarp prst="textNoShape">
-                          <a:avLst/>
-                        </a:prstTxWarp>
-                        <a:noAutofit/>
-                      </wps:bodyPr>
-                    </wps:wsp>
-                  </a:graphicData>
-                </a:graphic>
-                <wp14:sizeRelH relativeFrom="margin">
-                  <wp14:pctWidth>0</wp14:pctWidth>
-                </wp14:sizeRelH>
-              </wp:anchor>
-            </w:drawing>
-          </mc:Choice>
-          <mc:Fallback>
-            <w:pict>
-              <v:rect w14:anchorId="26D8637A" id="Rectangle 55" o:spid="_x0000_s1050" style="position:absolute;margin-left:0;margin-top:88.1pt;width:415.9pt;height:88.2pt;z-index:251740160;visibility:visible;mso-wrap-style:square;mso-width-percent:0;mso-wrap-distance-left:9pt;mso-wrap-distance-top:0;mso-wrap-distance-right:9pt;mso-wrap-distance-bottom:0;mso-position-horizontal:absolute;mso-position-horizontal-relative:text;mso-position-vertical:absolute;mso-position-vertical-relative:text;mso-width-percent:0;mso-width-relative:margin;v-text-anchor:middle" o:gfxdata="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" fillcolor="#4472c4 [3204]" strokecolor="#1f3763 [1604]" strokeweight="1pt">
-                <v:textbox>
-                  <w:txbxContent>
-                    <w:p>
-                      <w:pPr>
-                        <w:jc w:val="center"/>
-                      </w:pPr>
-                      <w:r>
-                        <w:t>Parser</w:t>
                       </w:r>
                     </w:p>
                   </w:txbxContent>
@@ -3927,7 +4676,7 @@
           </mc:Choice>
           <mc:Fallback>
             <w:pict>
-              <v:rect w14:anchorId="29F104A3" id="Rectangle 51" o:spid="_x0000_s1051" style="position:absolute;margin-left:3.85pt;margin-top:216.4pt;width:415.9pt;height:88.2pt;z-index:251731968;visibility:visible;mso-wrap-style:square;mso-width-percent:0;mso-wrap-distance-left:9pt;mso-wrap-distance-top:0;mso-wrap-distance-right:9pt;mso-wrap-distance-bottom:0;mso-position-horizontal:absolute;mso-position-horizontal-relative:text;mso-position-vertical:absolute;mso-position-vertical-relative:text;mso-width-percent:0;mso-width-relative:margin;v-text-anchor:middle" o:gfxdata="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" fillcolor="#4472c4 [3204]" strokecolor="#1f3763 [1604]" strokeweight="1pt">
+              <v:rect w14:anchorId="29F104A3" id="Rectangle 51" o:spid="_x0000_s1056" style="position:absolute;margin-left:3.85pt;margin-top:216.4pt;width:415.9pt;height:88.2pt;z-index:251731968;visibility:visible;mso-wrap-style:square;mso-width-percent:0;mso-wrap-distance-left:9pt;mso-wrap-distance-top:0;mso-wrap-distance-right:9pt;mso-wrap-distance-bottom:0;mso-position-horizontal:absolute;mso-position-horizontal-relative:text;mso-position-vertical:absolute;mso-position-vertical-relative:text;mso-width-percent:0;mso-width-relative:margin;v-text-anchor:middle" o:gfxdata="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" fillcolor="#4472c4 [3204]" strokecolor="#1f3763 [1604]" strokeweight="1pt">
                 <v:textbox>
                   <w:txbxContent>
                     <w:p>

</xml_diff>